<commit_message>
add jenkins users setup
</commit_message>
<xml_diff>
--- a/Solution Guide.docx
+++ b/Solution Guide.docx
@@ -48,13 +48,8 @@
       </w:r>
     </w:p>
     <w:p>
-      <w:proofErr w:type="gramStart"/>
-      <w:r>
-        <w:t>tail</w:t>
-      </w:r>
-      <w:proofErr w:type="gramEnd"/>
-      <w:r>
-        <w:t xml:space="preserve"> –f nexus.log</w:t>
+      <w:r>
+        <w:t>tail –f nexus.log</w:t>
       </w:r>
     </w:p>
     <w:p/>
@@ -344,33 +339,12 @@
     </w:p>
     <w:p>
       <w:r>
-        <w:t>(10</w:t>
-      </w:r>
-      <w:proofErr w:type="gramStart"/>
-      <w:r>
-        <w:t>..</w:t>
-      </w:r>
-      <w:proofErr w:type="gramEnd"/>
-      <w:r>
-        <w:t>1)</w:t>
-      </w:r>
-      <w:proofErr w:type="gramStart"/>
-      <w:r>
-        <w:t>.each</w:t>
-      </w:r>
-      <w:proofErr w:type="gramEnd"/>
-      <w:r>
-        <w:t>{ log.info '--&gt; ' + it }</w:t>
+        <w:t>(10..1).each{ log.info '--&gt; ' + it }</w:t>
       </w:r>
     </w:p>
     <w:p>
-      <w:proofErr w:type="gramStart"/>
-      <w:r>
-        <w:t>log.info</w:t>
-      </w:r>
-      <w:proofErr w:type="gramEnd"/>
-      <w:r>
-        <w:t xml:space="preserve"> 'Blast off!'</w:t>
+      <w:r>
+        <w:t>log.info 'Blast off!'</w:t>
       </w:r>
     </w:p>
     <w:p/>
@@ -393,19 +367,11 @@
           <w:b/>
         </w:rPr>
       </w:pPr>
-      <w:proofErr w:type="gramStart"/>
       <w:r>
         <w:rPr>
           <w:b/>
         </w:rPr>
-        <w:t>log</w:t>
-      </w:r>
-      <w:proofErr w:type="gramEnd"/>
-      <w:r>
-        <w:rPr>
-          <w:b/>
-        </w:rPr>
-        <w:t xml:space="preserve"> vs println</w:t>
+        <w:t>log vs println</w:t>
       </w:r>
     </w:p>
     <w:p>
@@ -425,16 +391,11 @@
       </w:r>
     </w:p>
     <w:p>
-      <w:proofErr w:type="gramStart"/>
       <w:r>
         <w:t>p</w:t>
       </w:r>
       <w:r>
-        <w:t>rintln</w:t>
-      </w:r>
-      <w:proofErr w:type="gramEnd"/>
-      <w:r>
-        <w:t xml:space="preserve"> only goes to the task log. This output does not appear in the nexus log in the browser.</w:t>
+        <w:t>rintln only goes to the task log. This output does not appear in the nexus log in the browser.</w:t>
       </w:r>
     </w:p>
     <w:p>
@@ -476,23 +437,13 @@
     </w:p>
     <w:p/>
     <w:p>
-      <w:proofErr w:type="gramStart"/>
-      <w:r>
-        <w:t>def</w:t>
-      </w:r>
-      <w:proofErr w:type="gramEnd"/>
-      <w:r>
-        <w:t xml:space="preserve"> list = ['monday', 'wednesday', 'chocolate', 'friday']</w:t>
+      <w:r>
+        <w:t>def list = ['monday', 'wednesday', 'chocolate', 'friday']</w:t>
       </w:r>
     </w:p>
     <w:p>
-      <w:proofErr w:type="gramStart"/>
-      <w:r>
-        <w:t>println</w:t>
-      </w:r>
-      <w:proofErr w:type="gramEnd"/>
-      <w:r>
-        <w:t xml:space="preserve"> ______________________________________</w:t>
+      <w:r>
+        <w:t>println ______________________________________</w:t>
       </w:r>
     </w:p>
     <w:p/>
@@ -502,26 +453,110 @@
       </w:r>
     </w:p>
     <w:p>
-      <w:proofErr w:type="gramStart"/>
-      <w:r>
-        <w:t>def</w:t>
-      </w:r>
-      <w:proofErr w:type="gramEnd"/>
-      <w:r>
-        <w:t xml:space="preserve"> list = ['monday', 'wednesday', 'chocolate', 'friday']</w:t>
+      <w:r>
+        <w:t>def list = ['monday', 'wednesday', 'chocolate', 'friday']</w:t>
       </w:r>
     </w:p>
     <w:p>
-      <w:proofErr w:type="gramStart"/>
-      <w:r>
-        <w:t>println</w:t>
-      </w:r>
-      <w:proofErr w:type="gramEnd"/>
-      <w:r>
-        <w:t xml:space="preserve"> list.grep { it.endsWith 'day' }</w:t>
+      <w:r>
+        <w:t>println list.grep { it.endsWith 'day' }</w:t>
+      </w:r>
+    </w:p>
+    <w:p/>
+    <w:p/>
+    <w:p>
+      <w:r>
+        <w:br w:type="page"/>
+      </w:r>
+    </w:p>
+    <w:p>
+      <w:r>
+        <w:rPr>
+          <w:b/>
+        </w:rPr>
+        <w:t>Creating a user</w:t>
+      </w:r>
+    </w:p>
+    <w:p>
+      <w:r>
+        <w:t xml:space="preserve">Task: </w:t>
+      </w:r>
+    </w:p>
+    <w:p>
+      <w:r>
+        <w:t xml:space="preserve">Add four more lines of code so Owen, Sam, </w:t>
+      </w:r>
+      <w:r>
+        <w:t>Sophia</w:t>
+      </w:r>
+      <w:r>
+        <w:t xml:space="preserve"> and Daisy get accounts. </w:t>
+      </w:r>
+    </w:p>
+    <w:p/>
+    <w:p>
+      <w:r>
+        <w:t>Solution:</w:t>
+      </w:r>
+    </w:p>
+    <w:p>
+      <w:r>
+        <w:t>import jenkins.model.Jenkins</w:t>
+      </w:r>
+    </w:p>
+    <w:p>
+      <w:r>
+        <w:t>def instance = Jenkins.getInstance()</w:t>
+      </w:r>
+    </w:p>
+    <w:p>
+      <w:r>
+        <w:t>def realm = Jenkins.getInstance().securityRealm</w:t>
+      </w:r>
+    </w:p>
+    <w:p>
+      <w:r>
+        <w:t>realm.createAccount('olivia', 'olivia')</w:t>
+      </w:r>
+    </w:p>
+    <w:p>
+      <w:r>
+        <w:t>realm.createAccount('owen', 'owen')</w:t>
+      </w:r>
+    </w:p>
+    <w:p>
+      <w:r>
+        <w:t>realm.createAccount('sam', 'sam')</w:t>
+      </w:r>
+    </w:p>
+    <w:p>
+      <w:r>
+        <w:t>realm.createAccount(</w:t>
+      </w:r>
+      <w:r>
+        <w:t>'sophia</w:t>
+      </w:r>
+      <w:r>
+        <w:t>', 's</w:t>
+      </w:r>
+      <w:r>
+        <w:t>ophia</w:t>
       </w:r>
       <w:bookmarkStart w:id="0" w:name="_GoBack"/>
       <w:bookmarkEnd w:id="0"/>
+      <w:r>
+        <w:t>')</w:t>
+      </w:r>
+    </w:p>
+    <w:p>
+      <w:r>
+        <w:t>realm.createAccount('daisy', 'daisy')</w:t>
+      </w:r>
+    </w:p>
+    <w:p>
+      <w:r>
+        <w:t>instance.save()</w:t>
+      </w:r>
     </w:p>
     <w:p/>
     <w:p/>
@@ -1511,6 +1546,92 @@
     </w:lvl>
   </w:abstractNum>
   <w:abstractNum w:abstractNumId="11">
+    <w:nsid w:val="25B54F03"/>
+    <w:multiLevelType w:val="hybridMultilevel"/>
+    <w:tmpl w:val="E2E6214E"/>
+    <w:lvl w:ilvl="0" w:tplc="0409000F">
+      <w:start w:val="1"/>
+      <w:numFmt w:val="decimal"/>
+      <w:lvlText w:val="%1."/>
+      <w:lvlJc w:val="left"/>
+      <w:pPr>
+        <w:ind w:left="720" w:hanging="360"/>
+      </w:pPr>
+    </w:lvl>
+    <w:lvl w:ilvl="1" w:tplc="04090019" w:tentative="1">
+      <w:start w:val="1"/>
+      <w:numFmt w:val="lowerLetter"/>
+      <w:lvlText w:val="%2."/>
+      <w:lvlJc w:val="left"/>
+      <w:pPr>
+        <w:ind w:left="1440" w:hanging="360"/>
+      </w:pPr>
+    </w:lvl>
+    <w:lvl w:ilvl="2" w:tplc="0409001B" w:tentative="1">
+      <w:start w:val="1"/>
+      <w:numFmt w:val="lowerRoman"/>
+      <w:lvlText w:val="%3."/>
+      <w:lvlJc w:val="right"/>
+      <w:pPr>
+        <w:ind w:left="2160" w:hanging="180"/>
+      </w:pPr>
+    </w:lvl>
+    <w:lvl w:ilvl="3" w:tplc="0409000F" w:tentative="1">
+      <w:start w:val="1"/>
+      <w:numFmt w:val="decimal"/>
+      <w:lvlText w:val="%4."/>
+      <w:lvlJc w:val="left"/>
+      <w:pPr>
+        <w:ind w:left="2880" w:hanging="360"/>
+      </w:pPr>
+    </w:lvl>
+    <w:lvl w:ilvl="4" w:tplc="04090019" w:tentative="1">
+      <w:start w:val="1"/>
+      <w:numFmt w:val="lowerLetter"/>
+      <w:lvlText w:val="%5."/>
+      <w:lvlJc w:val="left"/>
+      <w:pPr>
+        <w:ind w:left="3600" w:hanging="360"/>
+      </w:pPr>
+    </w:lvl>
+    <w:lvl w:ilvl="5" w:tplc="0409001B" w:tentative="1">
+      <w:start w:val="1"/>
+      <w:numFmt w:val="lowerRoman"/>
+      <w:lvlText w:val="%6."/>
+      <w:lvlJc w:val="right"/>
+      <w:pPr>
+        <w:ind w:left="4320" w:hanging="180"/>
+      </w:pPr>
+    </w:lvl>
+    <w:lvl w:ilvl="6" w:tplc="0409000F" w:tentative="1">
+      <w:start w:val="1"/>
+      <w:numFmt w:val="decimal"/>
+      <w:lvlText w:val="%7."/>
+      <w:lvlJc w:val="left"/>
+      <w:pPr>
+        <w:ind w:left="5040" w:hanging="360"/>
+      </w:pPr>
+    </w:lvl>
+    <w:lvl w:ilvl="7" w:tplc="04090019" w:tentative="1">
+      <w:start w:val="1"/>
+      <w:numFmt w:val="lowerLetter"/>
+      <w:lvlText w:val="%8."/>
+      <w:lvlJc w:val="left"/>
+      <w:pPr>
+        <w:ind w:left="5760" w:hanging="360"/>
+      </w:pPr>
+    </w:lvl>
+    <w:lvl w:ilvl="8" w:tplc="0409001B" w:tentative="1">
+      <w:start w:val="1"/>
+      <w:numFmt w:val="lowerRoman"/>
+      <w:lvlText w:val="%9."/>
+      <w:lvlJc w:val="right"/>
+      <w:pPr>
+        <w:ind w:left="6480" w:hanging="180"/>
+      </w:pPr>
+    </w:lvl>
+  </w:abstractNum>
+  <w:abstractNum w:abstractNumId="12">
     <w:nsid w:val="26E71C26"/>
     <w:multiLevelType w:val="hybridMultilevel"/>
     <w:tmpl w:val="62F2488A"/>
@@ -1596,7 +1717,7 @@
       </w:pPr>
     </w:lvl>
   </w:abstractNum>
-  <w:abstractNum w:abstractNumId="12">
+  <w:abstractNum w:abstractNumId="13">
     <w:nsid w:val="28AA337F"/>
     <w:multiLevelType w:val="hybridMultilevel"/>
     <w:tmpl w:val="6B2C16DA"/>
@@ -1682,7 +1803,7 @@
       </w:pPr>
     </w:lvl>
   </w:abstractNum>
-  <w:abstractNum w:abstractNumId="13">
+  <w:abstractNum w:abstractNumId="14">
     <w:nsid w:val="2C9F7D86"/>
     <w:multiLevelType w:val="hybridMultilevel"/>
     <w:tmpl w:val="62F2488A"/>
@@ -1768,7 +1889,7 @@
       </w:pPr>
     </w:lvl>
   </w:abstractNum>
-  <w:abstractNum w:abstractNumId="14">
+  <w:abstractNum w:abstractNumId="15">
     <w:nsid w:val="2F5759AC"/>
     <w:multiLevelType w:val="hybridMultilevel"/>
     <w:tmpl w:val="5B5C45BE"/>
@@ -1854,7 +1975,7 @@
       </w:pPr>
     </w:lvl>
   </w:abstractNum>
-  <w:abstractNum w:abstractNumId="15">
+  <w:abstractNum w:abstractNumId="16">
     <w:nsid w:val="31EF4BFC"/>
     <w:multiLevelType w:val="hybridMultilevel"/>
     <w:tmpl w:val="988E246E"/>
@@ -1940,7 +2061,7 @@
       </w:pPr>
     </w:lvl>
   </w:abstractNum>
-  <w:abstractNum w:abstractNumId="16">
+  <w:abstractNum w:abstractNumId="17">
     <w:nsid w:val="39971F3D"/>
     <w:multiLevelType w:val="hybridMultilevel"/>
     <w:tmpl w:val="5FA24F02"/>
@@ -2026,7 +2147,7 @@
       </w:pPr>
     </w:lvl>
   </w:abstractNum>
-  <w:abstractNum w:abstractNumId="17">
+  <w:abstractNum w:abstractNumId="18">
     <w:nsid w:val="39BD3F15"/>
     <w:multiLevelType w:val="hybridMultilevel"/>
     <w:tmpl w:val="895066A2"/>
@@ -2112,7 +2233,7 @@
       </w:pPr>
     </w:lvl>
   </w:abstractNum>
-  <w:abstractNum w:abstractNumId="18">
+  <w:abstractNum w:abstractNumId="19">
     <w:nsid w:val="3B7702BA"/>
     <w:multiLevelType w:val="hybridMultilevel"/>
     <w:tmpl w:val="9CEEF776"/>
@@ -2198,7 +2319,7 @@
       </w:pPr>
     </w:lvl>
   </w:abstractNum>
-  <w:abstractNum w:abstractNumId="19">
+  <w:abstractNum w:abstractNumId="20">
     <w:nsid w:val="451A3B52"/>
     <w:multiLevelType w:val="hybridMultilevel"/>
     <w:tmpl w:val="BE52BF3E"/>
@@ -2284,7 +2405,7 @@
       </w:pPr>
     </w:lvl>
   </w:abstractNum>
-  <w:abstractNum w:abstractNumId="20">
+  <w:abstractNum w:abstractNumId="21">
     <w:nsid w:val="458E0EC6"/>
     <w:multiLevelType w:val="hybridMultilevel"/>
     <w:tmpl w:val="6AF6D378"/>
@@ -2370,7 +2491,7 @@
       </w:pPr>
     </w:lvl>
   </w:abstractNum>
-  <w:abstractNum w:abstractNumId="21">
+  <w:abstractNum w:abstractNumId="22">
     <w:nsid w:val="4CDE381C"/>
     <w:multiLevelType w:val="hybridMultilevel"/>
     <w:tmpl w:val="8DE29654"/>
@@ -2456,7 +2577,7 @@
       </w:pPr>
     </w:lvl>
   </w:abstractNum>
-  <w:abstractNum w:abstractNumId="22">
+  <w:abstractNum w:abstractNumId="23">
     <w:nsid w:val="52EB39A5"/>
     <w:multiLevelType w:val="hybridMultilevel"/>
     <w:tmpl w:val="6C9AD862"/>
@@ -2542,7 +2663,7 @@
       </w:pPr>
     </w:lvl>
   </w:abstractNum>
-  <w:abstractNum w:abstractNumId="23">
+  <w:abstractNum w:abstractNumId="24">
     <w:nsid w:val="5C1C5858"/>
     <w:multiLevelType w:val="hybridMultilevel"/>
     <w:tmpl w:val="DAFA445E"/>
@@ -2628,7 +2749,7 @@
       </w:pPr>
     </w:lvl>
   </w:abstractNum>
-  <w:abstractNum w:abstractNumId="24">
+  <w:abstractNum w:abstractNumId="25">
     <w:nsid w:val="64C119D9"/>
     <w:multiLevelType w:val="hybridMultilevel"/>
     <w:tmpl w:val="BE2C1A74"/>
@@ -2714,7 +2835,7 @@
       </w:pPr>
     </w:lvl>
   </w:abstractNum>
-  <w:abstractNum w:abstractNumId="25">
+  <w:abstractNum w:abstractNumId="26">
     <w:nsid w:val="69652877"/>
     <w:multiLevelType w:val="hybridMultilevel"/>
     <w:tmpl w:val="47167D1E"/>
@@ -2800,7 +2921,7 @@
       </w:pPr>
     </w:lvl>
   </w:abstractNum>
-  <w:abstractNum w:abstractNumId="26">
+  <w:abstractNum w:abstractNumId="27">
     <w:nsid w:val="72A04730"/>
     <w:multiLevelType w:val="hybridMultilevel"/>
     <w:tmpl w:val="C1F6854C"/>
@@ -2886,7 +3007,7 @@
       </w:pPr>
     </w:lvl>
   </w:abstractNum>
-  <w:abstractNum w:abstractNumId="27">
+  <w:abstractNum w:abstractNumId="28">
     <w:nsid w:val="7421574D"/>
     <w:multiLevelType w:val="hybridMultilevel"/>
     <w:tmpl w:val="0080A5C2"/>
@@ -2972,7 +3093,7 @@
       </w:pPr>
     </w:lvl>
   </w:abstractNum>
-  <w:abstractNum w:abstractNumId="28">
+  <w:abstractNum w:abstractNumId="29">
     <w:nsid w:val="769C7EA3"/>
     <w:multiLevelType w:val="hybridMultilevel"/>
     <w:tmpl w:val="5B5C45BE"/>
@@ -3058,7 +3179,7 @@
       </w:pPr>
     </w:lvl>
   </w:abstractNum>
-  <w:abstractNum w:abstractNumId="29">
+  <w:abstractNum w:abstractNumId="30">
     <w:nsid w:val="79370B9D"/>
     <w:multiLevelType w:val="hybridMultilevel"/>
     <w:tmpl w:val="562E902A"/>
@@ -3144,7 +3265,7 @@
       </w:pPr>
     </w:lvl>
   </w:abstractNum>
-  <w:abstractNum w:abstractNumId="30">
+  <w:abstractNum w:abstractNumId="31">
     <w:nsid w:val="7C4A085C"/>
     <w:multiLevelType w:val="hybridMultilevel"/>
     <w:tmpl w:val="A74A6D20"/>
@@ -3231,13 +3352,13 @@
     </w:lvl>
   </w:abstractNum>
   <w:num w:numId="1">
-    <w:abstractNumId w:val="28"/>
+    <w:abstractNumId w:val="29"/>
   </w:num>
   <w:num w:numId="2">
-    <w:abstractNumId w:val="26"/>
+    <w:abstractNumId w:val="27"/>
   </w:num>
   <w:num w:numId="3">
-    <w:abstractNumId w:val="12"/>
+    <w:abstractNumId w:val="13"/>
   </w:num>
   <w:num w:numId="4">
     <w:abstractNumId w:val="0"/>
@@ -3249,31 +3370,31 @@
     <w:abstractNumId w:val="5"/>
   </w:num>
   <w:num w:numId="7">
-    <w:abstractNumId w:val="11"/>
+    <w:abstractNumId w:val="12"/>
   </w:num>
   <w:num w:numId="8">
     <w:abstractNumId w:val="7"/>
   </w:num>
   <w:num w:numId="9">
-    <w:abstractNumId w:val="20"/>
+    <w:abstractNumId w:val="21"/>
   </w:num>
   <w:num w:numId="10">
+    <w:abstractNumId w:val="16"/>
+  </w:num>
+  <w:num w:numId="11">
+    <w:abstractNumId w:val="17"/>
+  </w:num>
+  <w:num w:numId="12">
     <w:abstractNumId w:val="15"/>
   </w:num>
-  <w:num w:numId="11">
-    <w:abstractNumId w:val="16"/>
-  </w:num>
-  <w:num w:numId="12">
-    <w:abstractNumId w:val="14"/>
-  </w:num>
   <w:num w:numId="13">
-    <w:abstractNumId w:val="29"/>
+    <w:abstractNumId w:val="30"/>
   </w:num>
   <w:num w:numId="14">
-    <w:abstractNumId w:val="18"/>
+    <w:abstractNumId w:val="19"/>
   </w:num>
   <w:num w:numId="15">
-    <w:abstractNumId w:val="19"/>
+    <w:abstractNumId w:val="20"/>
   </w:num>
   <w:num w:numId="16">
     <w:abstractNumId w:val="4"/>
@@ -3285,28 +3406,28 @@
     <w:abstractNumId w:val="1"/>
   </w:num>
   <w:num w:numId="19">
-    <w:abstractNumId w:val="27"/>
+    <w:abstractNumId w:val="28"/>
   </w:num>
   <w:num w:numId="20">
-    <w:abstractNumId w:val="17"/>
+    <w:abstractNumId w:val="18"/>
   </w:num>
   <w:num w:numId="21">
-    <w:abstractNumId w:val="30"/>
+    <w:abstractNumId w:val="31"/>
   </w:num>
   <w:num w:numId="22">
+    <w:abstractNumId w:val="25"/>
+  </w:num>
+  <w:num w:numId="23">
+    <w:abstractNumId w:val="23"/>
+  </w:num>
+  <w:num w:numId="24">
+    <w:abstractNumId w:val="14"/>
+  </w:num>
+  <w:num w:numId="25">
     <w:abstractNumId w:val="24"/>
   </w:num>
-  <w:num w:numId="23">
+  <w:num w:numId="26">
     <w:abstractNumId w:val="22"/>
-  </w:num>
-  <w:num w:numId="24">
-    <w:abstractNumId w:val="13"/>
-  </w:num>
-  <w:num w:numId="25">
-    <w:abstractNumId w:val="23"/>
-  </w:num>
-  <w:num w:numId="26">
-    <w:abstractNumId w:val="21"/>
   </w:num>
   <w:num w:numId="27">
     <w:abstractNumId w:val="9"/>
@@ -3318,10 +3439,13 @@
     <w:abstractNumId w:val="2"/>
   </w:num>
   <w:num w:numId="30">
-    <w:abstractNumId w:val="25"/>
+    <w:abstractNumId w:val="26"/>
   </w:num>
   <w:num w:numId="31">
     <w:abstractNumId w:val="3"/>
+  </w:num>
+  <w:num w:numId="32">
+    <w:abstractNumId w:val="11"/>
   </w:num>
 </w:numbering>
 </file>
@@ -3949,6 +4073,16 @@
       <w:u w:val="single"/>
     </w:rPr>
   </w:style>
+  <w:style w:type="character" w:customStyle="1" w:styleId="pl-k">
+    <w:name w:val="pl-k"/>
+    <w:basedOn w:val="DefaultParagraphFont"/>
+    <w:rsid w:val="00416517"/>
+  </w:style>
+  <w:style w:type="character" w:customStyle="1" w:styleId="pl-smi">
+    <w:name w:val="pl-smi"/>
+    <w:basedOn w:val="DefaultParagraphFont"/>
+    <w:rsid w:val="00416517"/>
+  </w:style>
 </w:styles>
 </file>
 
@@ -4574,6 +4708,16 @@
       <w:color w:val="800080" w:themeColor="followedHyperlink"/>
       <w:u w:val="single"/>
     </w:rPr>
+  </w:style>
+  <w:style w:type="character" w:customStyle="1" w:styleId="pl-k">
+    <w:name w:val="pl-k"/>
+    <w:basedOn w:val="DefaultParagraphFont"/>
+    <w:rsid w:val="00416517"/>
+  </w:style>
+  <w:style w:type="character" w:customStyle="1" w:styleId="pl-smi">
+    <w:name w:val="pl-smi"/>
+    <w:basedOn w:val="DefaultParagraphFont"/>
+    <w:rsid w:val="00416517"/>
   </w:style>
 </w:styles>
 </file>

</xml_diff>

<commit_message>
fix groovy so can run nexus team script multiple times
</commit_message>
<xml_diff>
--- a/Solution Guide.docx
+++ b/Solution Guide.docx
@@ -38,51 +38,13 @@
     </w:p>
     <w:p/>
     <w:p>
-      <w:proofErr w:type="spellStart"/>
-      <w:proofErr w:type="gramStart"/>
-      <w:r>
-        <w:t>def</w:t>
-      </w:r>
-      <w:proofErr w:type="spellEnd"/>
-      <w:proofErr w:type="gramEnd"/>
-      <w:r>
-        <w:t xml:space="preserve"> list = ['</w:t>
-      </w:r>
-      <w:proofErr w:type="spellStart"/>
-      <w:r>
-        <w:t>monday</w:t>
-      </w:r>
-      <w:proofErr w:type="spellEnd"/>
-      <w:r>
-        <w:t>', '</w:t>
-      </w:r>
-      <w:proofErr w:type="spellStart"/>
-      <w:r>
-        <w:t>wednesday</w:t>
-      </w:r>
-      <w:proofErr w:type="spellEnd"/>
-      <w:r>
-        <w:t>', 'chocolate', '</w:t>
-      </w:r>
-      <w:proofErr w:type="spellStart"/>
-      <w:r>
-        <w:t>friday</w:t>
-      </w:r>
-      <w:proofErr w:type="spellEnd"/>
-      <w:r>
-        <w:t>']</w:t>
-      </w:r>
-    </w:p>
-    <w:p>
-      <w:proofErr w:type="spellStart"/>
-      <w:proofErr w:type="gramStart"/>
-      <w:r>
-        <w:t>println</w:t>
-      </w:r>
-      <w:proofErr w:type="spellEnd"/>
-      <w:proofErr w:type="gramEnd"/>
-      <w:r>
-        <w:t xml:space="preserve"> ______________________________________</w:t>
+      <w:r>
+        <w:t>def list = ['monday', 'wednesday', 'chocolate', 'friday']</w:t>
+      </w:r>
+    </w:p>
+    <w:p>
+      <w:r>
+        <w:t>println ______________________________________</w:t>
       </w:r>
     </w:p>
     <w:p/>
@@ -105,67 +67,13 @@
       </w:r>
     </w:p>
     <w:p>
-      <w:proofErr w:type="spellStart"/>
-      <w:proofErr w:type="gramStart"/>
-      <w:r>
-        <w:t>def</w:t>
-      </w:r>
-      <w:proofErr w:type="spellEnd"/>
-      <w:proofErr w:type="gramEnd"/>
-      <w:r>
-        <w:t xml:space="preserve"> list = ['</w:t>
-      </w:r>
-      <w:proofErr w:type="spellStart"/>
-      <w:r>
-        <w:t>monday</w:t>
-      </w:r>
-      <w:proofErr w:type="spellEnd"/>
-      <w:r>
-        <w:t>', '</w:t>
-      </w:r>
-      <w:proofErr w:type="spellStart"/>
-      <w:r>
-        <w:t>wednesday</w:t>
-      </w:r>
-      <w:proofErr w:type="spellEnd"/>
-      <w:r>
-        <w:t>', 'chocolate', '</w:t>
-      </w:r>
-      <w:proofErr w:type="spellStart"/>
-      <w:r>
-        <w:t>friday</w:t>
-      </w:r>
-      <w:proofErr w:type="spellEnd"/>
-      <w:r>
-        <w:t>']</w:t>
-      </w:r>
-    </w:p>
-    <w:p>
-      <w:proofErr w:type="spellStart"/>
-      <w:proofErr w:type="gramStart"/>
-      <w:r>
-        <w:t>println</w:t>
-      </w:r>
-      <w:proofErr w:type="spellEnd"/>
-      <w:proofErr w:type="gramEnd"/>
-      <w:r>
-        <w:t xml:space="preserve"> </w:t>
-      </w:r>
-      <w:proofErr w:type="spellStart"/>
-      <w:r>
-        <w:t>list.grep</w:t>
-      </w:r>
-      <w:proofErr w:type="spellEnd"/>
-      <w:r>
-        <w:t xml:space="preserve"> { </w:t>
-      </w:r>
-      <w:proofErr w:type="spellStart"/>
-      <w:r>
-        <w:t>it.endsWith</w:t>
-      </w:r>
-      <w:proofErr w:type="spellEnd"/>
-      <w:r>
-        <w:t xml:space="preserve"> 'day' }</w:t>
+      <w:r>
+        <w:t>def list = ['monday', 'wednesday', 'chocolate', 'friday']</w:t>
+      </w:r>
+    </w:p>
+    <w:p>
+      <w:r>
+        <w:t>println list.grep { it.endsWith 'day' }</w:t>
       </w:r>
     </w:p>
     <w:p/>
@@ -195,67 +103,13 @@
       </w:r>
     </w:p>
     <w:p>
-      <w:proofErr w:type="spellStart"/>
-      <w:proofErr w:type="gramStart"/>
-      <w:r>
-        <w:t>def</w:t>
-      </w:r>
-      <w:proofErr w:type="spellEnd"/>
-      <w:proofErr w:type="gramEnd"/>
-      <w:r>
-        <w:t xml:space="preserve"> list = ['</w:t>
-      </w:r>
-      <w:proofErr w:type="spellStart"/>
-      <w:r>
-        <w:t>monday</w:t>
-      </w:r>
-      <w:proofErr w:type="spellEnd"/>
-      <w:r>
-        <w:t>', '</w:t>
-      </w:r>
-      <w:proofErr w:type="spellStart"/>
-      <w:r>
-        <w:t>wednesday</w:t>
-      </w:r>
-      <w:proofErr w:type="spellEnd"/>
-      <w:r>
-        <w:t>', 'chocolate', '</w:t>
-      </w:r>
-      <w:proofErr w:type="spellStart"/>
-      <w:r>
-        <w:t>friday</w:t>
-      </w:r>
-      <w:proofErr w:type="spellEnd"/>
-      <w:r>
-        <w:t>']</w:t>
-      </w:r>
-    </w:p>
-    <w:p>
-      <w:proofErr w:type="spellStart"/>
-      <w:proofErr w:type="gramStart"/>
-      <w:r>
-        <w:t>println</w:t>
-      </w:r>
-      <w:proofErr w:type="spellEnd"/>
-      <w:proofErr w:type="gramEnd"/>
-      <w:r>
-        <w:t xml:space="preserve"> </w:t>
-      </w:r>
-      <w:proofErr w:type="spellStart"/>
-      <w:r>
-        <w:t>list.grep</w:t>
-      </w:r>
-      <w:proofErr w:type="spellEnd"/>
-      <w:r>
-        <w:t xml:space="preserve"> { d -&gt; </w:t>
-      </w:r>
-      <w:proofErr w:type="spellStart"/>
-      <w:r>
-        <w:t>d.endsWith</w:t>
-      </w:r>
-      <w:proofErr w:type="spellEnd"/>
-      <w:r>
-        <w:t>('day') }</w:t>
+      <w:r>
+        <w:t>def list = ['monday', 'wednesday', 'chocolate', 'friday']</w:t>
+      </w:r>
+    </w:p>
+    <w:p>
+      <w:r>
+        <w:t>println list.grep { d -&gt; d.endsWith('day') }</w:t>
       </w:r>
     </w:p>
     <w:p/>
@@ -315,13 +169,8 @@
       </w:r>
     </w:p>
     <w:p>
-      <w:proofErr w:type="gramStart"/>
-      <w:r>
-        <w:t>tail</w:t>
-      </w:r>
-      <w:proofErr w:type="gramEnd"/>
-      <w:r>
-        <w:t xml:space="preserve"> –f nexus.log</w:t>
+      <w:r>
+        <w:t>tail –f nexus.log</w:t>
       </w:r>
     </w:p>
     <w:p/>
@@ -611,33 +460,12 @@
     </w:p>
     <w:p>
       <w:r>
-        <w:t>(10</w:t>
-      </w:r>
-      <w:proofErr w:type="gramStart"/>
-      <w:r>
-        <w:t>..</w:t>
-      </w:r>
-      <w:proofErr w:type="gramEnd"/>
-      <w:r>
-        <w:t>1)</w:t>
-      </w:r>
-      <w:proofErr w:type="gramStart"/>
-      <w:r>
-        <w:t>.each</w:t>
-      </w:r>
-      <w:proofErr w:type="gramEnd"/>
-      <w:r>
-        <w:t>{ log.info '--&gt; ' + it }</w:t>
-      </w:r>
-    </w:p>
-    <w:p>
-      <w:proofErr w:type="gramStart"/>
-      <w:r>
-        <w:t>log.info</w:t>
-      </w:r>
-      <w:proofErr w:type="gramEnd"/>
-      <w:r>
-        <w:t xml:space="preserve"> 'Blast off!'</w:t>
+        <w:t>(10..1).each{ log.info '--&gt; ' + it }</w:t>
+      </w:r>
+    </w:p>
+    <w:p>
+      <w:r>
+        <w:t>log.info 'Blast off!'</w:t>
       </w:r>
     </w:p>
     <w:p/>
@@ -660,42 +488,247 @@
           <w:b/>
         </w:rPr>
       </w:pPr>
-      <w:proofErr w:type="gramStart"/>
       <w:r>
         <w:rPr>
           <w:b/>
         </w:rPr>
-        <w:t>log</w:t>
-      </w:r>
-      <w:proofErr w:type="gramEnd"/>
+        <w:t>log vs println</w:t>
+      </w:r>
+    </w:p>
+    <w:p>
+      <w:r>
+        <w:t>Task:</w:t>
+      </w:r>
+    </w:p>
+    <w:p>
+      <w:r>
+        <w:t>Check the output in both the browser and command line task log. Where do you see it?</w:t>
+      </w:r>
+    </w:p>
+    <w:p/>
+    <w:p>
+      <w:r>
+        <w:t>Solution:</w:t>
+      </w:r>
+    </w:p>
+    <w:p>
+      <w:r>
+        <w:t>p</w:t>
+      </w:r>
+      <w:r>
+        <w:t>rintln only goes to the task log. This output does not appear in the nexus log in the browser.</w:t>
+      </w:r>
+    </w:p>
+    <w:p>
+      <w:r>
+        <w:br w:type="page"/>
+      </w:r>
+    </w:p>
+    <w:p>
       <w:r>
         <w:rPr>
           <w:b/>
         </w:rPr>
-        <w:t xml:space="preserve"> </w:t>
-      </w:r>
-      <w:proofErr w:type="spellStart"/>
-      <w:r>
+        <w:t>Creating a user</w:t>
+      </w:r>
+    </w:p>
+    <w:p>
+      <w:r>
+        <w:t xml:space="preserve">Task: </w:t>
+      </w:r>
+    </w:p>
+    <w:p>
+      <w:r>
+        <w:t xml:space="preserve">Add four more lines of code so Owen, Sam, </w:t>
+      </w:r>
+      <w:r>
+        <w:t>Sophia</w:t>
+      </w:r>
+      <w:r>
+        <w:t xml:space="preserve"> and Daisy get accounts. </w:t>
+      </w:r>
+    </w:p>
+    <w:p/>
+    <w:p>
+      <w:r>
+        <w:t>Solution:</w:t>
+      </w:r>
+    </w:p>
+    <w:p>
+      <w:r>
+        <w:t>import jenkins.model.Jenkins</w:t>
+      </w:r>
+    </w:p>
+    <w:p>
+      <w:r>
+        <w:t>def instance = Jenkins.getInstance()</w:t>
+      </w:r>
+    </w:p>
+    <w:p>
+      <w:r>
+        <w:t>def realm = Jenkins.getInstance().securityRealm</w:t>
+      </w:r>
+    </w:p>
+    <w:p>
+      <w:r>
+        <w:t>realm.createAccount('olivia', 'olivia')</w:t>
+      </w:r>
+    </w:p>
+    <w:p>
+      <w:r>
+        <w:t>realm.createAccount('owen', 'owen')</w:t>
+      </w:r>
+    </w:p>
+    <w:p>
+      <w:r>
+        <w:t>realm.createAccount('sam', 'sam')</w:t>
+      </w:r>
+    </w:p>
+    <w:p>
+      <w:r>
+        <w:t>realm.createAccount(</w:t>
+      </w:r>
+      <w:r>
+        <w:t>'sophia</w:t>
+      </w:r>
+      <w:r>
+        <w:t>', 's</w:t>
+      </w:r>
+      <w:r>
+        <w:t>ophia</w:t>
+      </w:r>
+      <w:r>
+        <w:t>')</w:t>
+      </w:r>
+    </w:p>
+    <w:p>
+      <w:r>
+        <w:t>realm.createAccount('daisy', 'daisy')</w:t>
+      </w:r>
+    </w:p>
+    <w:p>
+      <w:r>
+        <w:t>instance.save()</w:t>
+      </w:r>
+    </w:p>
+    <w:p/>
+    <w:p>
+      <w:pPr>
         <w:rPr>
           <w:b/>
         </w:rPr>
-        <w:t>vs</w:t>
-      </w:r>
-      <w:proofErr w:type="spellEnd"/>
+      </w:pPr>
       <w:r>
         <w:rPr>
           <w:b/>
         </w:rPr>
-        <w:t xml:space="preserve"> </w:t>
-      </w:r>
-      <w:proofErr w:type="spellStart"/>
-      <w:r>
+        <w:br w:type="page"/>
+      </w:r>
+    </w:p>
+    <w:p>
+      <w:pPr>
         <w:rPr>
           <w:b/>
         </w:rPr>
-        <w:t>println</w:t>
-      </w:r>
-      <w:proofErr w:type="spellEnd"/>
+      </w:pPr>
+      <w:r>
+        <w:rPr>
+          <w:b/>
+        </w:rPr>
+        <w:t>Set</w:t>
+      </w:r>
+      <w:r>
+        <w:rPr>
+          <w:b/>
+        </w:rPr>
+        <w:t>ting up the authorization strategy</w:t>
+      </w:r>
+    </w:p>
+    <w:p>
+      <w:r>
+        <w:t>Task</w:t>
+      </w:r>
+      <w:r>
+        <w:t>:</w:t>
+      </w:r>
+    </w:p>
+    <w:p>
+      <w:r>
+        <w:t xml:space="preserve">Update the groovy code to set up the sea lions. </w:t>
+      </w:r>
+    </w:p>
+    <w:p/>
+    <w:p>
+      <w:r>
+        <w:t>Solution:</w:t>
+      </w:r>
+    </w:p>
+    <w:p>
+      <w:r>
+        <w:t>auth.doAddRole('globalRoles', 'sea-lion-team', readOnly, 'true', '.*')</w:t>
+      </w:r>
+    </w:p>
+    <w:p>
+      <w:r>
+        <w:t>auth.doAddRole('projectRoles', 'sea-lion-team', allJobAndRunPermissions, 'true', 'sea-lion.*')</w:t>
+      </w:r>
+    </w:p>
+    <w:p>
+      <w:r>
+        <w:t>auth.doAssignRole('globalRoles', 'sea-lion-team', 'sophia')</w:t>
+      </w:r>
+    </w:p>
+    <w:p>
+      <w:r>
+        <w:t>auth.doAssignRole('globalRoles', 'sea-lion-team', 'sam')</w:t>
+      </w:r>
+    </w:p>
+    <w:p>
+      <w:r>
+        <w:t>auth.doAssignRole('projectRoles', 'sea-lion-team', 'sophia')</w:t>
+      </w:r>
+    </w:p>
+    <w:p>
+      <w:r>
+        <w:t>auth.doAssignRole('projectRoles', 'sea-lion-team', 'sam')</w:t>
+      </w:r>
+    </w:p>
+    <w:p>
+      <w:r>
+        <w:t>auth.doAssignRole('projectRoles', 'authenticated', 'sophia')</w:t>
+      </w:r>
+    </w:p>
+    <w:p>
+      <w:r>
+        <w:t>auth.doAssignRole('projectRoles', 'authenticated', 'sam')</w:t>
+      </w:r>
+    </w:p>
+    <w:p/>
+    <w:p>
+      <w:pPr>
+        <w:rPr>
+          <w:b/>
+        </w:rPr>
+      </w:pPr>
+      <w:r>
+        <w:rPr>
+          <w:b/>
+        </w:rPr>
+        <w:br w:type="page"/>
+      </w:r>
+    </w:p>
+    <w:p>
+      <w:pPr>
+        <w:rPr>
+          <w:b/>
+        </w:rPr>
+      </w:pPr>
+      <w:r>
+        <w:rPr>
+          <w:b/>
+        </w:rPr>
+        <w:t>Learn what objects are available</w:t>
+      </w:r>
     </w:p>
     <w:p>
       <w:r>
@@ -704,7 +737,7 @@
     </w:p>
     <w:p>
       <w:r>
-        <w:t>Check the output in both the browser and command line task log. Where do you see it?</w:t>
+        <w:t>Write your own Groovy task to output the classes in use here</w:t>
       </w:r>
     </w:p>
     <w:p/>
@@ -714,676 +747,35 @@
       </w:r>
     </w:p>
     <w:p>
-      <w:proofErr w:type="spellStart"/>
-      <w:proofErr w:type="gramStart"/>
-      <w:r>
-        <w:t>p</w:t>
-      </w:r>
-      <w:r>
-        <w:t>rintln</w:t>
-      </w:r>
-      <w:proofErr w:type="spellEnd"/>
-      <w:proofErr w:type="gramEnd"/>
-      <w:r>
-        <w:t xml:space="preserve"> only goes to the task log. This output does not appear in the nexus log in the browser.</w:t>
-      </w:r>
-    </w:p>
-    <w:p>
-      <w:r>
-        <w:br w:type="page"/>
-      </w:r>
-    </w:p>
-    <w:p>
-      <w:r>
-        <w:rPr>
-          <w:b/>
-        </w:rPr>
-        <w:t>Creating a user</w:t>
-      </w:r>
-    </w:p>
-    <w:p>
-      <w:r>
-        <w:t xml:space="preserve">Task: </w:t>
-      </w:r>
-    </w:p>
-    <w:p>
-      <w:r>
-        <w:t xml:space="preserve">Add four more lines of code so Owen, Sam, </w:t>
-      </w:r>
-      <w:r>
-        <w:t>Sophia</w:t>
-      </w:r>
-      <w:r>
-        <w:t xml:space="preserve"> and Daisy get accounts. </w:t>
+      <w:r>
+        <w:t>log.info "Core:  ${core.class}"</w:t>
+      </w:r>
+    </w:p>
+    <w:p>
+      <w:r>
+        <w:t>log.info "Repository:  ${repository.class}"</w:t>
+      </w:r>
+    </w:p>
+    <w:p>
+      <w:r>
+        <w:t>log.info "Blob Store:  ${blobStore.class}"</w:t>
+      </w:r>
+    </w:p>
+    <w:p>
+      <w:r>
+        <w:t>log.info "Security:  ${security.class}"</w:t>
+      </w:r>
+    </w:p>
+    <w:p>
+      <w:r>
+        <w:t>log.info "Container:  ${container.class}"</w:t>
       </w:r>
     </w:p>
     <w:p/>
     <w:p>
       <w:r>
-        <w:t>Solution:</w:t>
-      </w:r>
-    </w:p>
-    <w:p>
-      <w:proofErr w:type="gramStart"/>
-      <w:r>
-        <w:t>import</w:t>
-      </w:r>
-      <w:proofErr w:type="gramEnd"/>
-      <w:r>
-        <w:t xml:space="preserve"> </w:t>
-      </w:r>
-      <w:proofErr w:type="spellStart"/>
-      <w:r>
-        <w:t>jenkins.model.Jenkins</w:t>
-      </w:r>
-      <w:proofErr w:type="spellEnd"/>
-    </w:p>
-    <w:p>
-      <w:proofErr w:type="spellStart"/>
-      <w:proofErr w:type="gramStart"/>
-      <w:r>
-        <w:t>def</w:t>
-      </w:r>
-      <w:proofErr w:type="spellEnd"/>
-      <w:proofErr w:type="gramEnd"/>
-      <w:r>
-        <w:t xml:space="preserve"> instance = </w:t>
-      </w:r>
-      <w:proofErr w:type="spellStart"/>
-      <w:r>
-        <w:t>Jenkins.getInstance</w:t>
-      </w:r>
-      <w:proofErr w:type="spellEnd"/>
-      <w:r>
-        <w:t>()</w:t>
-      </w:r>
-    </w:p>
-    <w:p>
-      <w:proofErr w:type="spellStart"/>
-      <w:proofErr w:type="gramStart"/>
-      <w:r>
-        <w:t>def</w:t>
-      </w:r>
-      <w:proofErr w:type="spellEnd"/>
-      <w:proofErr w:type="gramEnd"/>
-      <w:r>
-        <w:t xml:space="preserve"> realm = </w:t>
-      </w:r>
-      <w:proofErr w:type="spellStart"/>
-      <w:r>
-        <w:t>Jenkins.getInstance</w:t>
-      </w:r>
-      <w:proofErr w:type="spellEnd"/>
-      <w:r>
-        <w:t>().</w:t>
-      </w:r>
-      <w:proofErr w:type="spellStart"/>
-      <w:r>
-        <w:t>securityRealm</w:t>
-      </w:r>
-      <w:proofErr w:type="spellEnd"/>
-    </w:p>
-    <w:p>
-      <w:proofErr w:type="spellStart"/>
-      <w:proofErr w:type="gramStart"/>
-      <w:r>
-        <w:t>realm.createAccount</w:t>
-      </w:r>
-      <w:proofErr w:type="spellEnd"/>
-      <w:proofErr w:type="gramEnd"/>
-      <w:r>
-        <w:t>('</w:t>
-      </w:r>
-      <w:proofErr w:type="spellStart"/>
-      <w:r>
-        <w:t>olivia</w:t>
-      </w:r>
-      <w:proofErr w:type="spellEnd"/>
-      <w:r>
-        <w:t>', '</w:t>
-      </w:r>
-      <w:proofErr w:type="spellStart"/>
-      <w:r>
-        <w:t>olivia</w:t>
-      </w:r>
-      <w:proofErr w:type="spellEnd"/>
-      <w:r>
-        <w:t>')</w:t>
-      </w:r>
-    </w:p>
-    <w:p>
-      <w:proofErr w:type="spellStart"/>
-      <w:proofErr w:type="gramStart"/>
-      <w:r>
-        <w:t>realm.createAccount</w:t>
-      </w:r>
-      <w:proofErr w:type="spellEnd"/>
-      <w:proofErr w:type="gramEnd"/>
-      <w:r>
-        <w:t>('</w:t>
-      </w:r>
-      <w:proofErr w:type="spellStart"/>
-      <w:r>
-        <w:t>owen</w:t>
-      </w:r>
-      <w:proofErr w:type="spellEnd"/>
-      <w:r>
-        <w:t>', '</w:t>
-      </w:r>
-      <w:proofErr w:type="spellStart"/>
-      <w:r>
-        <w:t>owen</w:t>
-      </w:r>
-      <w:proofErr w:type="spellEnd"/>
-      <w:r>
-        <w:t>')</w:t>
-      </w:r>
-    </w:p>
-    <w:p>
-      <w:proofErr w:type="spellStart"/>
-      <w:proofErr w:type="gramStart"/>
-      <w:r>
-        <w:t>realm.createAccount</w:t>
-      </w:r>
-      <w:proofErr w:type="spellEnd"/>
-      <w:proofErr w:type="gramEnd"/>
-      <w:r>
-        <w:t>('</w:t>
-      </w:r>
-      <w:proofErr w:type="spellStart"/>
-      <w:r>
-        <w:t>sam</w:t>
-      </w:r>
-      <w:proofErr w:type="spellEnd"/>
-      <w:r>
-        <w:t>', '</w:t>
-      </w:r>
-      <w:proofErr w:type="spellStart"/>
-      <w:r>
-        <w:t>sam</w:t>
-      </w:r>
-      <w:proofErr w:type="spellEnd"/>
-      <w:r>
-        <w:t>')</w:t>
-      </w:r>
-    </w:p>
-    <w:p>
-      <w:proofErr w:type="spellStart"/>
-      <w:proofErr w:type="gramStart"/>
-      <w:r>
-        <w:t>realm.createAccount</w:t>
-      </w:r>
-      <w:proofErr w:type="spellEnd"/>
-      <w:proofErr w:type="gramEnd"/>
-      <w:r>
-        <w:t>(</w:t>
-      </w:r>
-      <w:r>
-        <w:t>'</w:t>
-      </w:r>
-      <w:proofErr w:type="spellStart"/>
-      <w:r>
-        <w:t>sophia</w:t>
-      </w:r>
-      <w:proofErr w:type="spellEnd"/>
-      <w:r>
-        <w:t>', '</w:t>
-      </w:r>
-      <w:proofErr w:type="spellStart"/>
-      <w:r>
-        <w:t>s</w:t>
-      </w:r>
-      <w:r>
-        <w:t>ophia</w:t>
-      </w:r>
-      <w:proofErr w:type="spellEnd"/>
-      <w:r>
-        <w:t>')</w:t>
-      </w:r>
-    </w:p>
-    <w:p>
-      <w:proofErr w:type="spellStart"/>
-      <w:proofErr w:type="gramStart"/>
-      <w:r>
-        <w:t>realm.createAccount</w:t>
-      </w:r>
-      <w:proofErr w:type="spellEnd"/>
-      <w:proofErr w:type="gramEnd"/>
-      <w:r>
-        <w:t>('daisy', 'daisy')</w:t>
-      </w:r>
-    </w:p>
-    <w:p>
-      <w:proofErr w:type="spellStart"/>
-      <w:proofErr w:type="gramStart"/>
-      <w:r>
-        <w:t>instance.save</w:t>
-      </w:r>
-      <w:proofErr w:type="spellEnd"/>
-      <w:proofErr w:type="gramEnd"/>
-      <w:r>
-        <w:t>()</w:t>
-      </w:r>
-    </w:p>
-    <w:p/>
-    <w:p>
-      <w:pPr>
-        <w:rPr>
-          <w:b/>
-        </w:rPr>
-      </w:pPr>
-      <w:r>
-        <w:rPr>
-          <w:b/>
-        </w:rPr>
-        <w:br w:type="page"/>
-      </w:r>
-    </w:p>
-    <w:p>
-      <w:pPr>
-        <w:rPr>
-          <w:b/>
-        </w:rPr>
-      </w:pPr>
-      <w:r>
-        <w:rPr>
-          <w:b/>
-        </w:rPr>
-        <w:t>Set</w:t>
-      </w:r>
-      <w:r>
-        <w:rPr>
-          <w:b/>
-        </w:rPr>
-        <w:t>ting up the authorization strategy</w:t>
-      </w:r>
-    </w:p>
-    <w:p>
-      <w:r>
-        <w:t>Task</w:t>
-      </w:r>
-      <w:r>
-        <w:t>:</w:t>
-      </w:r>
-    </w:p>
-    <w:p>
-      <w:r>
-        <w:t xml:space="preserve">Update the groovy code to set up the sea lions. </w:t>
-      </w:r>
-    </w:p>
-    <w:p/>
-    <w:p>
-      <w:r>
-        <w:t>Solution:</w:t>
-      </w:r>
-    </w:p>
-    <w:p>
-      <w:proofErr w:type="spellStart"/>
-      <w:proofErr w:type="gramStart"/>
-      <w:r>
-        <w:t>auth.doAddRole</w:t>
-      </w:r>
-      <w:proofErr w:type="spellEnd"/>
-      <w:proofErr w:type="gramEnd"/>
-      <w:r>
-        <w:t>('</w:t>
-      </w:r>
-      <w:proofErr w:type="spellStart"/>
-      <w:r>
-        <w:t>globalRoles</w:t>
-      </w:r>
-      <w:proofErr w:type="spellEnd"/>
-      <w:r>
-        <w:t xml:space="preserve">', 'sea-lion-team', </w:t>
-      </w:r>
-      <w:proofErr w:type="spellStart"/>
-      <w:r>
-        <w:t>readOnly</w:t>
-      </w:r>
-      <w:proofErr w:type="spellEnd"/>
-      <w:r>
-        <w:t>, 'true', '.*')</w:t>
-      </w:r>
-    </w:p>
-    <w:p>
-      <w:proofErr w:type="spellStart"/>
-      <w:proofErr w:type="gramStart"/>
-      <w:r>
-        <w:t>auth.doAddRole</w:t>
-      </w:r>
-      <w:proofErr w:type="spellEnd"/>
-      <w:proofErr w:type="gramEnd"/>
-      <w:r>
-        <w:t>('</w:t>
-      </w:r>
-      <w:proofErr w:type="spellStart"/>
-      <w:r>
-        <w:t>projectRoles</w:t>
-      </w:r>
-      <w:proofErr w:type="spellEnd"/>
-      <w:r>
-        <w:t xml:space="preserve">', 'sea-lion-team', </w:t>
-      </w:r>
-      <w:proofErr w:type="spellStart"/>
-      <w:r>
-        <w:t>allJobAndRunPermissions</w:t>
-      </w:r>
-      <w:proofErr w:type="spellEnd"/>
-      <w:r>
-        <w:t>, 'true', 'sea-lion.*')</w:t>
-      </w:r>
-    </w:p>
-    <w:p>
-      <w:proofErr w:type="spellStart"/>
-      <w:proofErr w:type="gramStart"/>
-      <w:r>
-        <w:t>auth.doAssignRole</w:t>
-      </w:r>
-      <w:proofErr w:type="spellEnd"/>
-      <w:proofErr w:type="gramEnd"/>
-      <w:r>
-        <w:t>('</w:t>
-      </w:r>
-      <w:proofErr w:type="spellStart"/>
-      <w:r>
-        <w:t>globalRoles</w:t>
-      </w:r>
-      <w:proofErr w:type="spellEnd"/>
-      <w:r>
-        <w:t>', 'sea-lion-team', '</w:t>
-      </w:r>
-      <w:proofErr w:type="spellStart"/>
-      <w:r>
-        <w:t>sophia</w:t>
-      </w:r>
-      <w:proofErr w:type="spellEnd"/>
-      <w:r>
-        <w:t>')</w:t>
-      </w:r>
-    </w:p>
-    <w:p>
-      <w:proofErr w:type="spellStart"/>
-      <w:proofErr w:type="gramStart"/>
-      <w:r>
-        <w:t>auth.doAssignRole</w:t>
-      </w:r>
-      <w:proofErr w:type="spellEnd"/>
-      <w:proofErr w:type="gramEnd"/>
-      <w:r>
-        <w:t>('</w:t>
-      </w:r>
-      <w:proofErr w:type="spellStart"/>
-      <w:r>
-        <w:t>globalRoles</w:t>
-      </w:r>
-      <w:proofErr w:type="spellEnd"/>
-      <w:r>
-        <w:t>', 'sea-lion-team', '</w:t>
-      </w:r>
-      <w:proofErr w:type="spellStart"/>
-      <w:r>
-        <w:t>sam</w:t>
-      </w:r>
-      <w:proofErr w:type="spellEnd"/>
-      <w:r>
-        <w:t>')</w:t>
-      </w:r>
-    </w:p>
-    <w:p>
-      <w:proofErr w:type="spellStart"/>
-      <w:proofErr w:type="gramStart"/>
-      <w:r>
-        <w:t>auth.doAssignRole</w:t>
-      </w:r>
-      <w:proofErr w:type="spellEnd"/>
-      <w:proofErr w:type="gramEnd"/>
-      <w:r>
-        <w:t>('</w:t>
-      </w:r>
-      <w:proofErr w:type="spellStart"/>
-      <w:r>
-        <w:t>projectRoles</w:t>
-      </w:r>
-      <w:proofErr w:type="spellEnd"/>
-      <w:r>
-        <w:t>', 'sea-lion-team', '</w:t>
-      </w:r>
-      <w:proofErr w:type="spellStart"/>
-      <w:r>
-        <w:t>sophia</w:t>
-      </w:r>
-      <w:proofErr w:type="spellEnd"/>
-      <w:r>
-        <w:t>')</w:t>
-      </w:r>
-    </w:p>
-    <w:p>
-      <w:proofErr w:type="spellStart"/>
-      <w:proofErr w:type="gramStart"/>
-      <w:r>
-        <w:t>auth.doAssignRole</w:t>
-      </w:r>
-      <w:proofErr w:type="spellEnd"/>
-      <w:proofErr w:type="gramEnd"/>
-      <w:r>
-        <w:t>('</w:t>
-      </w:r>
-      <w:proofErr w:type="spellStart"/>
-      <w:r>
-        <w:t>projectRoles</w:t>
-      </w:r>
-      <w:proofErr w:type="spellEnd"/>
-      <w:r>
-        <w:t>', 'sea-lion-team', '</w:t>
-      </w:r>
-      <w:proofErr w:type="spellStart"/>
-      <w:r>
-        <w:t>sam</w:t>
-      </w:r>
-      <w:proofErr w:type="spellEnd"/>
-      <w:r>
-        <w:t>')</w:t>
-      </w:r>
-    </w:p>
-    <w:p>
-      <w:proofErr w:type="spellStart"/>
-      <w:proofErr w:type="gramStart"/>
-      <w:r>
-        <w:t>auth.doAssignRole</w:t>
-      </w:r>
-      <w:proofErr w:type="spellEnd"/>
-      <w:proofErr w:type="gramEnd"/>
-      <w:r>
-        <w:t>('</w:t>
-      </w:r>
-      <w:proofErr w:type="spellStart"/>
-      <w:r>
-        <w:t>projectRoles</w:t>
-      </w:r>
-      <w:proofErr w:type="spellEnd"/>
-      <w:r>
-        <w:t>', 'authenticated', '</w:t>
-      </w:r>
-      <w:proofErr w:type="spellStart"/>
-      <w:r>
-        <w:t>sophia</w:t>
-      </w:r>
-      <w:proofErr w:type="spellEnd"/>
-      <w:r>
-        <w:t>')</w:t>
-      </w:r>
-    </w:p>
-    <w:p>
-      <w:proofErr w:type="spellStart"/>
-      <w:proofErr w:type="gramStart"/>
-      <w:r>
-        <w:t>auth.doAssignRole</w:t>
-      </w:r>
-      <w:proofErr w:type="spellEnd"/>
-      <w:proofErr w:type="gramEnd"/>
-      <w:r>
-        <w:t>('</w:t>
-      </w:r>
-      <w:proofErr w:type="spellStart"/>
-      <w:r>
-        <w:t>projectRoles</w:t>
-      </w:r>
-      <w:proofErr w:type="spellEnd"/>
-      <w:r>
-        <w:t>', 'authenticated', '</w:t>
-      </w:r>
-      <w:proofErr w:type="spellStart"/>
-      <w:r>
-        <w:t>sam</w:t>
-      </w:r>
-      <w:proofErr w:type="spellEnd"/>
-      <w:r>
-        <w:t>')</w:t>
-      </w:r>
-    </w:p>
-    <w:p/>
-    <w:p>
-      <w:pPr>
-        <w:rPr>
-          <w:b/>
-        </w:rPr>
-      </w:pPr>
-      <w:r>
-        <w:rPr>
-          <w:b/>
-        </w:rPr>
-        <w:br w:type="page"/>
-      </w:r>
-    </w:p>
-    <w:p>
-      <w:pPr>
-        <w:rPr>
-          <w:b/>
-        </w:rPr>
-      </w:pPr>
-      <w:r>
-        <w:rPr>
-          <w:b/>
-        </w:rPr>
-        <w:t>Learn what objects are available</w:t>
-      </w:r>
-    </w:p>
-    <w:p>
-      <w:r>
-        <w:t>Task:</w:t>
-      </w:r>
-    </w:p>
-    <w:p>
-      <w:r>
-        <w:t>Write your own Groovy task to output the classes in use here</w:t>
-      </w:r>
-    </w:p>
-    <w:p/>
-    <w:p>
-      <w:r>
-        <w:t>Solution:</w:t>
-      </w:r>
-    </w:p>
-    <w:p>
-      <w:proofErr w:type="gramStart"/>
-      <w:r>
-        <w:t>log.info</w:t>
-      </w:r>
-      <w:proofErr w:type="gramEnd"/>
-      <w:r>
-        <w:t xml:space="preserve"> "Core:  ${</w:t>
-      </w:r>
-      <w:proofErr w:type="spellStart"/>
-      <w:r>
-        <w:t>core.class</w:t>
-      </w:r>
-      <w:proofErr w:type="spellEnd"/>
-      <w:r>
-        <w:t>}"</w:t>
-      </w:r>
-    </w:p>
-    <w:p>
-      <w:proofErr w:type="gramStart"/>
-      <w:r>
-        <w:t>log.info</w:t>
-      </w:r>
-      <w:proofErr w:type="gramEnd"/>
-      <w:r>
-        <w:t xml:space="preserve"> "Repository:  ${</w:t>
-      </w:r>
-      <w:proofErr w:type="spellStart"/>
-      <w:r>
-        <w:t>repository.class</w:t>
-      </w:r>
-      <w:proofErr w:type="spellEnd"/>
-      <w:r>
-        <w:t>}"</w:t>
-      </w:r>
-    </w:p>
-    <w:p>
-      <w:proofErr w:type="gramStart"/>
-      <w:r>
-        <w:t>log.info</w:t>
-      </w:r>
-      <w:proofErr w:type="gramEnd"/>
-      <w:r>
-        <w:t xml:space="preserve"> "Blob Store:  ${</w:t>
-      </w:r>
-      <w:proofErr w:type="spellStart"/>
-      <w:r>
-        <w:t>blobStore.class</w:t>
-      </w:r>
-      <w:proofErr w:type="spellEnd"/>
-      <w:r>
-        <w:t>}"</w:t>
-      </w:r>
-    </w:p>
-    <w:p>
-      <w:proofErr w:type="gramStart"/>
-      <w:r>
-        <w:t>log.info</w:t>
-      </w:r>
-      <w:proofErr w:type="gramEnd"/>
-      <w:r>
-        <w:t xml:space="preserve"> "Security:  ${</w:t>
-      </w:r>
-      <w:proofErr w:type="spellStart"/>
-      <w:r>
-        <w:t>security.class</w:t>
-      </w:r>
-      <w:proofErr w:type="spellEnd"/>
-      <w:r>
-        <w:t>}"</w:t>
-      </w:r>
-    </w:p>
-    <w:p>
-      <w:proofErr w:type="gramStart"/>
-      <w:r>
-        <w:t>log.info</w:t>
-      </w:r>
-      <w:proofErr w:type="gramEnd"/>
-      <w:r>
-        <w:t xml:space="preserve"> "Container:  ${</w:t>
-      </w:r>
-      <w:proofErr w:type="spellStart"/>
-      <w:r>
-        <w:t>container.class</w:t>
-      </w:r>
-      <w:proofErr w:type="spellEnd"/>
-      <w:r>
-        <w:t>}"</w:t>
-      </w:r>
-    </w:p>
-    <w:p/>
-    <w:p>
-      <w:r>
-        <w:t xml:space="preserve">Core:  class </w:t>
-      </w:r>
-      <w:proofErr w:type="spellStart"/>
-      <w:r>
-        <w:t>org.sonatype.nexus.internal.provisioning.CoreApiImpl</w:t>
-      </w:r>
-      <w:proofErr w:type="spellEnd"/>
+        <w:t>Core:  class org.sonatype.nexus.internal.provisioning.CoreApiImpl</w:t>
+      </w:r>
     </w:p>
     <w:p>
       <w:r>
@@ -1392,23 +784,13 @@
     </w:p>
     <w:p>
       <w:r>
-        <w:t xml:space="preserve">Blob Store:  class </w:t>
-      </w:r>
-      <w:proofErr w:type="spellStart"/>
-      <w:r>
-        <w:t>org.sonatype.nexus.internal.provisioning.BlobStoreApiImpl</w:t>
-      </w:r>
-      <w:proofErr w:type="spellEnd"/>
-    </w:p>
-    <w:p>
-      <w:r>
-        <w:t xml:space="preserve">Security:  class </w:t>
-      </w:r>
-      <w:proofErr w:type="spellStart"/>
-      <w:r>
-        <w:t>org.sonatype.nexus.security.internal.SecurityApiImpl</w:t>
-      </w:r>
-      <w:proofErr w:type="spellEnd"/>
+        <w:t>Blob Store:  class org.sonatype.nexus.internal.provisioning.BlobStoreApiImpl</w:t>
+      </w:r>
+    </w:p>
+    <w:p>
+      <w:r>
+        <w:t>Security:  class org.sonatype.nexus.security.internal.SecurityApiImpl</w:t>
+      </w:r>
     </w:p>
     <w:p>
       <w:r>
@@ -1416,13 +798,9 @@
       </w:r>
     </w:p>
     <w:p>
-      <w:proofErr w:type="spellStart"/>
-      <w:proofErr w:type="gramStart"/>
       <w:r>
         <w:t>org.sonatype.nexus.internal.app.GlobalComponentLookupHelperImpl</w:t>
       </w:r>
-      <w:proofErr w:type="spellEnd"/>
-      <w:proofErr w:type="gramEnd"/>
     </w:p>
     <w:p>
       <w:pPr>
@@ -1483,9 +861,6 @@
           <w:rFonts w:ascii="Menlo" w:hAnsi="Menlo" w:cs="Menlo"/>
         </w:rPr>
       </w:pPr>
-      <w:bookmarkStart w:id="0" w:name="_GoBack"/>
-      <w:proofErr w:type="spellStart"/>
-      <w:proofErr w:type="gramStart"/>
       <w:r>
         <w:rPr>
           <w:rFonts w:ascii="Menlo" w:hAnsi="Menlo" w:cs="Menlo"/>
@@ -1493,27 +868,11 @@
         </w:rPr>
         <w:t>def</w:t>
       </w:r>
-      <w:proofErr w:type="spellEnd"/>
-      <w:proofErr w:type="gramEnd"/>
-      <w:r>
-        <w:rPr>
-          <w:rFonts w:ascii="Menlo" w:hAnsi="Menlo" w:cs="Menlo"/>
-        </w:rPr>
-        <w:t xml:space="preserve"> </w:t>
-      </w:r>
-      <w:proofErr w:type="spellStart"/>
-      <w:r>
-        <w:rPr>
-          <w:rFonts w:ascii="Menlo" w:hAnsi="Menlo" w:cs="Menlo"/>
-        </w:rPr>
-        <w:t>seaLionSelectorConfig</w:t>
-      </w:r>
-      <w:proofErr w:type="spellEnd"/>
-      <w:r>
-        <w:rPr>
-          <w:rFonts w:ascii="Menlo" w:hAnsi="Menlo" w:cs="Menlo"/>
-        </w:rPr>
-        <w:t xml:space="preserve"> = </w:t>
+      <w:r>
+        <w:rPr>
+          <w:rFonts w:ascii="Menlo" w:hAnsi="Menlo" w:cs="Menlo"/>
+        </w:rPr>
+        <w:t xml:space="preserve"> seaLionSelectorConfig = </w:t>
       </w:r>
       <w:r>
         <w:rPr>
@@ -1526,21 +885,7 @@
         <w:rPr>
           <w:rFonts w:ascii="Menlo" w:hAnsi="Menlo" w:cs="Menlo"/>
         </w:rPr>
-        <w:t xml:space="preserve"> </w:t>
-      </w:r>
-      <w:proofErr w:type="spellStart"/>
-      <w:r>
-        <w:rPr>
-          <w:rFonts w:ascii="Menlo" w:hAnsi="Menlo" w:cs="Menlo"/>
-        </w:rPr>
-        <w:t>SelectorConfiguration</w:t>
-      </w:r>
-      <w:proofErr w:type="spellEnd"/>
-      <w:r>
-        <w:rPr>
-          <w:rFonts w:ascii="Menlo" w:hAnsi="Menlo" w:cs="Menlo"/>
-        </w:rPr>
-        <w:t>(</w:t>
+        <w:t xml:space="preserve"> SelectorConfiguration(</w:t>
       </w:r>
     </w:p>
     <w:p>
@@ -1554,19 +899,11 @@
           <w:rFonts w:ascii="Menlo" w:hAnsi="Menlo" w:cs="Menlo"/>
         </w:rPr>
       </w:pPr>
-      <w:proofErr w:type="gramStart"/>
-      <w:r>
-        <w:rPr>
-          <w:rFonts w:ascii="Menlo" w:hAnsi="Menlo" w:cs="Menlo"/>
-        </w:rPr>
-        <w:t>name</w:t>
-      </w:r>
-      <w:proofErr w:type="gramEnd"/>
-      <w:r>
-        <w:rPr>
-          <w:rFonts w:ascii="Menlo" w:hAnsi="Menlo" w:cs="Menlo"/>
-        </w:rPr>
-        <w:t>: 'sea-lion-selector',</w:t>
+      <w:r>
+        <w:rPr>
+          <w:rFonts w:ascii="Menlo" w:hAnsi="Menlo" w:cs="Menlo"/>
+        </w:rPr>
+        <w:t>name: 'sea-lion-selector',</w:t>
       </w:r>
     </w:p>
     <w:p>
@@ -1580,33 +917,11 @@
           <w:rFonts w:ascii="Menlo" w:hAnsi="Menlo" w:cs="Menlo"/>
         </w:rPr>
       </w:pPr>
-      <w:proofErr w:type="gramStart"/>
-      <w:r>
-        <w:rPr>
-          <w:rFonts w:ascii="Menlo" w:hAnsi="Menlo" w:cs="Menlo"/>
-        </w:rPr>
-        <w:t>type</w:t>
-      </w:r>
-      <w:proofErr w:type="gramEnd"/>
-      <w:r>
-        <w:rPr>
-          <w:rFonts w:ascii="Menlo" w:hAnsi="Menlo" w:cs="Menlo"/>
-        </w:rPr>
-        <w:t>: '</w:t>
-      </w:r>
-      <w:proofErr w:type="spellStart"/>
-      <w:r>
-        <w:rPr>
-          <w:rFonts w:ascii="Menlo" w:hAnsi="Menlo" w:cs="Menlo"/>
-        </w:rPr>
-        <w:t>csel</w:t>
-      </w:r>
-      <w:proofErr w:type="spellEnd"/>
-      <w:r>
-        <w:rPr>
-          <w:rFonts w:ascii="Menlo" w:hAnsi="Menlo" w:cs="Menlo"/>
-        </w:rPr>
-        <w:t>',</w:t>
+      <w:r>
+        <w:rPr>
+          <w:rFonts w:ascii="Menlo" w:hAnsi="Menlo" w:cs="Menlo"/>
+        </w:rPr>
+        <w:t>type: 'csel',</w:t>
       </w:r>
     </w:p>
     <w:p>
@@ -1620,19 +935,11 @@
           <w:rFonts w:ascii="Menlo" w:hAnsi="Menlo" w:cs="Menlo"/>
         </w:rPr>
       </w:pPr>
-      <w:proofErr w:type="gramStart"/>
-      <w:r>
-        <w:rPr>
-          <w:rFonts w:ascii="Menlo" w:hAnsi="Menlo" w:cs="Menlo"/>
-        </w:rPr>
-        <w:t>description</w:t>
-      </w:r>
-      <w:proofErr w:type="gramEnd"/>
-      <w:r>
-        <w:rPr>
-          <w:rFonts w:ascii="Menlo" w:hAnsi="Menlo" w:cs="Menlo"/>
-        </w:rPr>
-        <w:t>: 'sea-lion packages',</w:t>
+      <w:r>
+        <w:rPr>
+          <w:rFonts w:ascii="Menlo" w:hAnsi="Menlo" w:cs="Menlo"/>
+        </w:rPr>
+        <w:t>description: 'sea-lion packages',</w:t>
       </w:r>
     </w:p>
     <w:p>
@@ -1646,47 +953,11 @@
           <w:rFonts w:ascii="Menlo" w:hAnsi="Menlo" w:cs="Menlo"/>
         </w:rPr>
       </w:pPr>
-      <w:proofErr w:type="gramStart"/>
-      <w:r>
-        <w:rPr>
-          <w:rFonts w:ascii="Menlo" w:hAnsi="Menlo" w:cs="Menlo"/>
-        </w:rPr>
-        <w:t>attributes</w:t>
-      </w:r>
-      <w:proofErr w:type="gramEnd"/>
-      <w:r>
-        <w:rPr>
-          <w:rFonts w:ascii="Menlo" w:hAnsi="Menlo" w:cs="Menlo"/>
-        </w:rPr>
-        <w:t xml:space="preserve">: ['expression': 'format == "maven2" and </w:t>
-      </w:r>
-      <w:proofErr w:type="spellStart"/>
-      <w:r>
-        <w:rPr>
-          <w:rFonts w:ascii="Menlo" w:hAnsi="Menlo" w:cs="Menlo"/>
-        </w:rPr>
-        <w:t>coordinate.groupId</w:t>
-      </w:r>
-      <w:proofErr w:type="spellEnd"/>
-      <w:r>
-        <w:rPr>
-          <w:rFonts w:ascii="Menlo" w:hAnsi="Menlo" w:cs="Menlo"/>
-        </w:rPr>
-        <w:t xml:space="preserve"> =^ "</w:t>
-      </w:r>
-      <w:proofErr w:type="spellStart"/>
-      <w:r>
-        <w:rPr>
-          <w:rFonts w:ascii="Menlo" w:hAnsi="Menlo" w:cs="Menlo"/>
-        </w:rPr>
-        <w:t>net.selikoff.oraclecodeone.groovy.sea</w:t>
-      </w:r>
-      <w:proofErr w:type="spellEnd"/>
-      <w:r>
-        <w:rPr>
-          <w:rFonts w:ascii="Menlo" w:hAnsi="Menlo" w:cs="Menlo"/>
-        </w:rPr>
-        <w:t>-lion"']</w:t>
+      <w:r>
+        <w:rPr>
+          <w:rFonts w:ascii="Menlo" w:hAnsi="Menlo" w:cs="Menlo"/>
+        </w:rPr>
+        <w:t>attributes: ['expression': 'format == "maven2" and coordinate.groupId =^ "net.selikoff.oraclecodeone.groovy.sea-lion"']</w:t>
       </w:r>
     </w:p>
     <w:p>
@@ -1716,7 +987,6 @@
           <w:rFonts w:ascii="Menlo" w:hAnsi="Menlo" w:cs="Menlo"/>
         </w:rPr>
       </w:pPr>
-      <w:proofErr w:type="gramStart"/>
       <w:r>
         <w:rPr>
           <w:rFonts w:ascii="Menlo" w:hAnsi="Menlo" w:cs="Menlo"/>
@@ -1724,26 +994,11 @@
         </w:rPr>
         <w:t>if</w:t>
       </w:r>
-      <w:proofErr w:type="gramEnd"/>
-      <w:r>
-        <w:rPr>
-          <w:rFonts w:ascii="Menlo" w:hAnsi="Menlo" w:cs="Menlo"/>
-        </w:rPr>
-        <w:t xml:space="preserve"> (</w:t>
-      </w:r>
-      <w:proofErr w:type="spellStart"/>
-      <w:r>
-        <w:rPr>
-          <w:rFonts w:ascii="Menlo" w:hAnsi="Menlo" w:cs="Menlo"/>
-        </w:rPr>
-        <w:t>selectorManager.browse</w:t>
-      </w:r>
-      <w:proofErr w:type="spellEnd"/>
-      <w:r>
-        <w:rPr>
-          <w:rFonts w:ascii="Menlo" w:hAnsi="Menlo" w:cs="Menlo"/>
-        </w:rPr>
-        <w:t xml:space="preserve">().find { it -&gt; it.name == seaLionSelectorConfig.name } == </w:t>
+      <w:r>
+        <w:rPr>
+          <w:rFonts w:ascii="Menlo" w:hAnsi="Menlo" w:cs="Menlo"/>
+        </w:rPr>
+        <w:t xml:space="preserve"> (selectorManager.browse().find { it -&gt; it.name == seaLionSelectorConfig.name } == </w:t>
       </w:r>
       <w:r>
         <w:rPr>
@@ -1773,37 +1028,7 @@
         <w:rPr>
           <w:rFonts w:ascii="Menlo" w:hAnsi="Menlo" w:cs="Menlo"/>
         </w:rPr>
-        <w:t xml:space="preserve">  </w:t>
-      </w:r>
-      <w:proofErr w:type="spellStart"/>
-      <w:proofErr w:type="gramStart"/>
-      <w:r>
-        <w:rPr>
-          <w:rFonts w:ascii="Menlo" w:hAnsi="Menlo" w:cs="Menlo"/>
-        </w:rPr>
-        <w:t>selectorManager.create</w:t>
-      </w:r>
-      <w:proofErr w:type="spellEnd"/>
-      <w:proofErr w:type="gramEnd"/>
-      <w:r>
-        <w:rPr>
-          <w:rFonts w:ascii="Menlo" w:hAnsi="Menlo" w:cs="Menlo"/>
-        </w:rPr>
-        <w:t>(</w:t>
-      </w:r>
-      <w:proofErr w:type="spellStart"/>
-      <w:r>
-        <w:rPr>
-          <w:rFonts w:ascii="Menlo" w:hAnsi="Menlo" w:cs="Menlo"/>
-        </w:rPr>
-        <w:t>seaLionSelectorConfig</w:t>
-      </w:r>
-      <w:proofErr w:type="spellEnd"/>
-      <w:r>
-        <w:rPr>
-          <w:rFonts w:ascii="Menlo" w:hAnsi="Menlo" w:cs="Menlo"/>
-        </w:rPr>
-        <w:t>)</w:t>
+        <w:t xml:space="preserve">  selectorManager.create(seaLionSelectorConfig)</w:t>
       </w:r>
     </w:p>
     <w:p>
@@ -1844,8 +1069,6 @@
           <w:rFonts w:ascii="Menlo" w:hAnsi="Menlo" w:cs="Menlo"/>
         </w:rPr>
       </w:pPr>
-      <w:proofErr w:type="spellStart"/>
-      <w:proofErr w:type="gramStart"/>
       <w:r>
         <w:rPr>
           <w:rFonts w:ascii="Menlo" w:hAnsi="Menlo" w:cs="Menlo"/>
@@ -1853,41 +1076,11 @@
         </w:rPr>
         <w:t>def</w:t>
       </w:r>
-      <w:proofErr w:type="spellEnd"/>
-      <w:proofErr w:type="gramEnd"/>
-      <w:r>
-        <w:rPr>
-          <w:rFonts w:ascii="Menlo" w:hAnsi="Menlo" w:cs="Menlo"/>
-        </w:rPr>
-        <w:t xml:space="preserve"> </w:t>
-      </w:r>
-      <w:proofErr w:type="spellStart"/>
-      <w:r>
-        <w:rPr>
-          <w:rFonts w:ascii="Menlo" w:hAnsi="Menlo" w:cs="Menlo"/>
-        </w:rPr>
-        <w:t>seaLionReleaseProperties</w:t>
-      </w:r>
-      <w:proofErr w:type="spellEnd"/>
-      <w:r>
-        <w:rPr>
-          <w:rFonts w:ascii="Menlo" w:hAnsi="Menlo" w:cs="Menlo"/>
-        </w:rPr>
-        <w:t xml:space="preserve"> = ['</w:t>
-      </w:r>
-      <w:proofErr w:type="spellStart"/>
-      <w:r>
-        <w:rPr>
-          <w:rFonts w:ascii="Menlo" w:hAnsi="Menlo" w:cs="Menlo"/>
-        </w:rPr>
-        <w:t>contentSelector</w:t>
-      </w:r>
-      <w:proofErr w:type="spellEnd"/>
-      <w:r>
-        <w:rPr>
-          <w:rFonts w:ascii="Menlo" w:hAnsi="Menlo" w:cs="Menlo"/>
-        </w:rPr>
-        <w:t>' : seaLionSelectorConfig.name,</w:t>
+      <w:r>
+        <w:rPr>
+          <w:rFonts w:ascii="Menlo" w:hAnsi="Menlo" w:cs="Menlo"/>
+        </w:rPr>
+        <w:t xml:space="preserve"> seaLionReleaseProperties = ['contentSelector' : seaLionSelectorConfig.name,</w:t>
       </w:r>
     </w:p>
     <w:p>
@@ -1905,35 +1098,7 @@
         <w:rPr>
           <w:rFonts w:ascii="Menlo" w:hAnsi="Menlo" w:cs="Menlo"/>
         </w:rPr>
-        <w:t>'</w:t>
-      </w:r>
-      <w:proofErr w:type="gramStart"/>
-      <w:r>
-        <w:rPr>
-          <w:rFonts w:ascii="Menlo" w:hAnsi="Menlo" w:cs="Menlo"/>
-        </w:rPr>
-        <w:t>repository'</w:t>
-      </w:r>
-      <w:proofErr w:type="gramEnd"/>
-      <w:r>
-        <w:rPr>
-          <w:rFonts w:ascii="Menlo" w:hAnsi="Menlo" w:cs="Menlo"/>
-        </w:rPr>
-        <w:t xml:space="preserve"> : 'custom-releases', 'actions' : '</w:t>
-      </w:r>
-      <w:proofErr w:type="spellStart"/>
-      <w:r>
-        <w:rPr>
-          <w:rFonts w:ascii="Menlo" w:hAnsi="Menlo" w:cs="Menlo"/>
-        </w:rPr>
-        <w:t>browse,read,edit</w:t>
-      </w:r>
-      <w:proofErr w:type="spellEnd"/>
-      <w:r>
-        <w:rPr>
-          <w:rFonts w:ascii="Menlo" w:hAnsi="Menlo" w:cs="Menlo"/>
-        </w:rPr>
-        <w:t>']</w:t>
+        <w:t>'repository' : 'custom-releases', 'actions' : 'browse,read,edit']</w:t>
       </w:r>
     </w:p>
     <w:p>
@@ -1946,8 +1111,6 @@
           <w:rFonts w:ascii="Menlo" w:hAnsi="Menlo" w:cs="Menlo"/>
         </w:rPr>
       </w:pPr>
-      <w:proofErr w:type="spellStart"/>
-      <w:proofErr w:type="gramStart"/>
       <w:r>
         <w:rPr>
           <w:rFonts w:ascii="Menlo" w:hAnsi="Menlo" w:cs="Menlo"/>
@@ -1955,27 +1118,11 @@
         </w:rPr>
         <w:t>def</w:t>
       </w:r>
-      <w:proofErr w:type="spellEnd"/>
-      <w:proofErr w:type="gramEnd"/>
-      <w:r>
-        <w:rPr>
-          <w:rFonts w:ascii="Menlo" w:hAnsi="Menlo" w:cs="Menlo"/>
-        </w:rPr>
-        <w:t xml:space="preserve"> </w:t>
-      </w:r>
-      <w:proofErr w:type="spellStart"/>
-      <w:r>
-        <w:rPr>
-          <w:rFonts w:ascii="Menlo" w:hAnsi="Menlo" w:cs="Menlo"/>
-        </w:rPr>
-        <w:t>seaLionReleasePrivilege</w:t>
-      </w:r>
-      <w:proofErr w:type="spellEnd"/>
-      <w:r>
-        <w:rPr>
-          <w:rFonts w:ascii="Menlo" w:hAnsi="Menlo" w:cs="Menlo"/>
-        </w:rPr>
-        <w:t xml:space="preserve"> = </w:t>
+      <w:r>
+        <w:rPr>
+          <w:rFonts w:ascii="Menlo" w:hAnsi="Menlo" w:cs="Menlo"/>
+        </w:rPr>
+        <w:t xml:space="preserve"> seaLionReleasePrivilege = </w:t>
       </w:r>
       <w:r>
         <w:rPr>
@@ -1988,21 +1135,7 @@
         <w:rPr>
           <w:rFonts w:ascii="Menlo" w:hAnsi="Menlo" w:cs="Menlo"/>
         </w:rPr>
-        <w:t xml:space="preserve"> </w:t>
-      </w:r>
-      <w:proofErr w:type="spellStart"/>
-      <w:r>
-        <w:rPr>
-          <w:rFonts w:ascii="Menlo" w:hAnsi="Menlo" w:cs="Menlo"/>
-        </w:rPr>
-        <w:t>org.sonatype.nexus.security.privilege.Privilege</w:t>
-      </w:r>
-      <w:proofErr w:type="spellEnd"/>
-      <w:r>
-        <w:rPr>
-          <w:rFonts w:ascii="Menlo" w:hAnsi="Menlo" w:cs="Menlo"/>
-        </w:rPr>
-        <w:t>(</w:t>
+        <w:t xml:space="preserve"> org.sonatype.nexus.security.privilege.Privilege(</w:t>
       </w:r>
     </w:p>
     <w:p>
@@ -2020,35 +1153,7 @@
         <w:rPr>
           <w:rFonts w:ascii="Menlo" w:hAnsi="Menlo" w:cs="Menlo"/>
         </w:rPr>
-        <w:t xml:space="preserve"> </w:t>
-      </w:r>
-      <w:proofErr w:type="gramStart"/>
-      <w:r>
-        <w:rPr>
-          <w:rFonts w:ascii="Menlo" w:hAnsi="Menlo" w:cs="Menlo"/>
-        </w:rPr>
-        <w:t>id</w:t>
-      </w:r>
-      <w:proofErr w:type="gramEnd"/>
-      <w:r>
-        <w:rPr>
-          <w:rFonts w:ascii="Menlo" w:hAnsi="Menlo" w:cs="Menlo"/>
-        </w:rPr>
-        <w:t>: "sea-lion-release-</w:t>
-      </w:r>
-      <w:proofErr w:type="spellStart"/>
-      <w:r>
-        <w:rPr>
-          <w:rFonts w:ascii="Menlo" w:hAnsi="Menlo" w:cs="Menlo"/>
-        </w:rPr>
-        <w:t>priv</w:t>
-      </w:r>
-      <w:proofErr w:type="spellEnd"/>
-      <w:r>
-        <w:rPr>
-          <w:rFonts w:ascii="Menlo" w:hAnsi="Menlo" w:cs="Menlo"/>
-        </w:rPr>
-        <w:t>",</w:t>
+        <w:t xml:space="preserve"> id: "sea-lion-release-priv",</w:t>
       </w:r>
     </w:p>
     <w:p>
@@ -2066,21 +1171,7 @@
         <w:rPr>
           <w:rFonts w:ascii="Menlo" w:hAnsi="Menlo" w:cs="Menlo"/>
         </w:rPr>
-        <w:t xml:space="preserve"> </w:t>
-      </w:r>
-      <w:proofErr w:type="gramStart"/>
-      <w:r>
-        <w:rPr>
-          <w:rFonts w:ascii="Menlo" w:hAnsi="Menlo" w:cs="Menlo"/>
-        </w:rPr>
-        <w:t>version</w:t>
-      </w:r>
-      <w:proofErr w:type="gramEnd"/>
-      <w:r>
-        <w:rPr>
-          <w:rFonts w:ascii="Menlo" w:hAnsi="Menlo" w:cs="Menlo"/>
-        </w:rPr>
-        <w:t>: '',</w:t>
+        <w:t xml:space="preserve"> version: '',</w:t>
       </w:r>
     </w:p>
     <w:p>
@@ -2098,35 +1189,7 @@
         <w:rPr>
           <w:rFonts w:ascii="Menlo" w:hAnsi="Menlo" w:cs="Menlo"/>
         </w:rPr>
-        <w:t xml:space="preserve"> </w:t>
-      </w:r>
-      <w:proofErr w:type="gramStart"/>
-      <w:r>
-        <w:rPr>
-          <w:rFonts w:ascii="Menlo" w:hAnsi="Menlo" w:cs="Menlo"/>
-        </w:rPr>
-        <w:t>name</w:t>
-      </w:r>
-      <w:proofErr w:type="gramEnd"/>
-      <w:r>
-        <w:rPr>
-          <w:rFonts w:ascii="Menlo" w:hAnsi="Menlo" w:cs="Menlo"/>
-        </w:rPr>
-        <w:t>: "sea-lion-release-</w:t>
-      </w:r>
-      <w:proofErr w:type="spellStart"/>
-      <w:r>
-        <w:rPr>
-          <w:rFonts w:ascii="Menlo" w:hAnsi="Menlo" w:cs="Menlo"/>
-        </w:rPr>
-        <w:t>priv</w:t>
-      </w:r>
-      <w:proofErr w:type="spellEnd"/>
-      <w:r>
-        <w:rPr>
-          <w:rFonts w:ascii="Menlo" w:hAnsi="Menlo" w:cs="Menlo"/>
-        </w:rPr>
-        <w:t>",</w:t>
+        <w:t xml:space="preserve"> name: "sea-lion-release-priv",</w:t>
       </w:r>
     </w:p>
     <w:p>
@@ -2144,21 +1207,7 @@
         <w:rPr>
           <w:rFonts w:ascii="Menlo" w:hAnsi="Menlo" w:cs="Menlo"/>
         </w:rPr>
-        <w:t xml:space="preserve"> </w:t>
-      </w:r>
-      <w:proofErr w:type="gramStart"/>
-      <w:r>
-        <w:rPr>
-          <w:rFonts w:ascii="Menlo" w:hAnsi="Menlo" w:cs="Menlo"/>
-        </w:rPr>
-        <w:t>description</w:t>
-      </w:r>
-      <w:proofErr w:type="gramEnd"/>
-      <w:r>
-        <w:rPr>
-          <w:rFonts w:ascii="Menlo" w:hAnsi="Menlo" w:cs="Menlo"/>
-        </w:rPr>
-        <w:t>: "Content Selector Release privilege",</w:t>
+        <w:t xml:space="preserve"> description: "Content Selector Release privilege",</w:t>
       </w:r>
     </w:p>
     <w:p>
@@ -2176,21 +1225,7 @@
         <w:rPr>
           <w:rFonts w:ascii="Menlo" w:hAnsi="Menlo" w:cs="Menlo"/>
         </w:rPr>
-        <w:t xml:space="preserve"> </w:t>
-      </w:r>
-      <w:proofErr w:type="gramStart"/>
-      <w:r>
-        <w:rPr>
-          <w:rFonts w:ascii="Menlo" w:hAnsi="Menlo" w:cs="Menlo"/>
-        </w:rPr>
-        <w:t>type</w:t>
-      </w:r>
-      <w:proofErr w:type="gramEnd"/>
-      <w:r>
-        <w:rPr>
-          <w:rFonts w:ascii="Menlo" w:hAnsi="Menlo" w:cs="Menlo"/>
-        </w:rPr>
-        <w:t>: "repository-content-selector",</w:t>
+        <w:t xml:space="preserve"> type: "repository-content-selector",</w:t>
       </w:r>
     </w:p>
     <w:p>
@@ -2208,30 +1243,8 @@
         <w:rPr>
           <w:rFonts w:ascii="Menlo" w:hAnsi="Menlo" w:cs="Menlo"/>
         </w:rPr>
-        <w:t xml:space="preserve"> </w:t>
-      </w:r>
-      <w:proofErr w:type="gramStart"/>
-      <w:r>
-        <w:rPr>
-          <w:rFonts w:ascii="Menlo" w:hAnsi="Menlo" w:cs="Menlo"/>
-        </w:rPr>
-        <w:t>properties</w:t>
-      </w:r>
-      <w:proofErr w:type="gramEnd"/>
-      <w:r>
-        <w:rPr>
-          <w:rFonts w:ascii="Menlo" w:hAnsi="Menlo" w:cs="Menlo"/>
-        </w:rPr>
-        <w:t xml:space="preserve">: </w:t>
-      </w:r>
-      <w:proofErr w:type="spellStart"/>
-      <w:r>
-        <w:rPr>
-          <w:rFonts w:ascii="Menlo" w:hAnsi="Menlo" w:cs="Menlo"/>
-        </w:rPr>
-        <w:t>seaLionReleaseProperties</w:t>
-      </w:r>
-      <w:proofErr w:type="spellEnd"/>
+        <w:t xml:space="preserve"> properties: seaLionReleaseProperties</w:t>
+      </w:r>
     </w:p>
     <w:p>
       <w:pPr>
@@ -2271,8 +1284,6 @@
           <w:rFonts w:ascii="Menlo" w:hAnsi="Menlo" w:cs="Menlo"/>
         </w:rPr>
       </w:pPr>
-      <w:proofErr w:type="spellStart"/>
-      <w:proofErr w:type="gramStart"/>
       <w:r>
         <w:rPr>
           <w:rFonts w:ascii="Menlo" w:hAnsi="Menlo" w:cs="Menlo"/>
@@ -2280,41 +1291,11 @@
         </w:rPr>
         <w:t>def</w:t>
       </w:r>
-      <w:proofErr w:type="spellEnd"/>
-      <w:proofErr w:type="gramEnd"/>
-      <w:r>
-        <w:rPr>
-          <w:rFonts w:ascii="Menlo" w:hAnsi="Menlo" w:cs="Menlo"/>
-        </w:rPr>
-        <w:t xml:space="preserve"> </w:t>
-      </w:r>
-      <w:proofErr w:type="spellStart"/>
-      <w:r>
-        <w:rPr>
-          <w:rFonts w:ascii="Menlo" w:hAnsi="Menlo" w:cs="Menlo"/>
-        </w:rPr>
-        <w:t>seaLionSnapshotProperties</w:t>
-      </w:r>
-      <w:proofErr w:type="spellEnd"/>
-      <w:r>
-        <w:rPr>
-          <w:rFonts w:ascii="Menlo" w:hAnsi="Menlo" w:cs="Menlo"/>
-        </w:rPr>
-        <w:t xml:space="preserve"> = ['</w:t>
-      </w:r>
-      <w:proofErr w:type="spellStart"/>
-      <w:r>
-        <w:rPr>
-          <w:rFonts w:ascii="Menlo" w:hAnsi="Menlo" w:cs="Menlo"/>
-        </w:rPr>
-        <w:t>contentSelector</w:t>
-      </w:r>
-      <w:proofErr w:type="spellEnd"/>
-      <w:r>
-        <w:rPr>
-          <w:rFonts w:ascii="Menlo" w:hAnsi="Menlo" w:cs="Menlo"/>
-        </w:rPr>
-        <w:t>' : 'sea-lion-selector',</w:t>
+      <w:r>
+        <w:rPr>
+          <w:rFonts w:ascii="Menlo" w:hAnsi="Menlo" w:cs="Menlo"/>
+        </w:rPr>
+        <w:t xml:space="preserve"> seaLionSnapshotProperties = ['contentSelector' : 'sea-lion-selector',</w:t>
       </w:r>
     </w:p>
     <w:p>
@@ -2332,35 +1313,7 @@
         <w:rPr>
           <w:rFonts w:ascii="Menlo" w:hAnsi="Menlo" w:cs="Menlo"/>
         </w:rPr>
-        <w:t xml:space="preserve"> '</w:t>
-      </w:r>
-      <w:proofErr w:type="gramStart"/>
-      <w:r>
-        <w:rPr>
-          <w:rFonts w:ascii="Menlo" w:hAnsi="Menlo" w:cs="Menlo"/>
-        </w:rPr>
-        <w:t>repository'</w:t>
-      </w:r>
-      <w:proofErr w:type="gramEnd"/>
-      <w:r>
-        <w:rPr>
-          <w:rFonts w:ascii="Menlo" w:hAnsi="Menlo" w:cs="Menlo"/>
-        </w:rPr>
-        <w:t xml:space="preserve"> : 'custom-snapshots', 'actions' : '</w:t>
-      </w:r>
-      <w:proofErr w:type="spellStart"/>
-      <w:r>
-        <w:rPr>
-          <w:rFonts w:ascii="Menlo" w:hAnsi="Menlo" w:cs="Menlo"/>
-        </w:rPr>
-        <w:t>browse,read,edit</w:t>
-      </w:r>
-      <w:proofErr w:type="spellEnd"/>
-      <w:r>
-        <w:rPr>
-          <w:rFonts w:ascii="Menlo" w:hAnsi="Menlo" w:cs="Menlo"/>
-        </w:rPr>
-        <w:t>']</w:t>
+        <w:t xml:space="preserve"> 'repository' : 'custom-snapshots', 'actions' : 'browse,read,edit']</w:t>
       </w:r>
     </w:p>
     <w:p>
@@ -2373,8 +1326,6 @@
           <w:rFonts w:ascii="Menlo" w:hAnsi="Menlo" w:cs="Menlo"/>
         </w:rPr>
       </w:pPr>
-      <w:proofErr w:type="spellStart"/>
-      <w:proofErr w:type="gramStart"/>
       <w:r>
         <w:rPr>
           <w:rFonts w:ascii="Menlo" w:hAnsi="Menlo" w:cs="Menlo"/>
@@ -2382,27 +1333,11 @@
         </w:rPr>
         <w:t>def</w:t>
       </w:r>
-      <w:proofErr w:type="spellEnd"/>
-      <w:proofErr w:type="gramEnd"/>
-      <w:r>
-        <w:rPr>
-          <w:rFonts w:ascii="Menlo" w:hAnsi="Menlo" w:cs="Menlo"/>
-        </w:rPr>
-        <w:t xml:space="preserve"> </w:t>
-      </w:r>
-      <w:proofErr w:type="spellStart"/>
-      <w:r>
-        <w:rPr>
-          <w:rFonts w:ascii="Menlo" w:hAnsi="Menlo" w:cs="Menlo"/>
-        </w:rPr>
-        <w:t>seaLionSnapshotPrivilege</w:t>
-      </w:r>
-      <w:proofErr w:type="spellEnd"/>
-      <w:r>
-        <w:rPr>
-          <w:rFonts w:ascii="Menlo" w:hAnsi="Menlo" w:cs="Menlo"/>
-        </w:rPr>
-        <w:t xml:space="preserve"> = </w:t>
+      <w:r>
+        <w:rPr>
+          <w:rFonts w:ascii="Menlo" w:hAnsi="Menlo" w:cs="Menlo"/>
+        </w:rPr>
+        <w:t xml:space="preserve"> seaLionSnapshotPrivilege = </w:t>
       </w:r>
       <w:r>
         <w:rPr>
@@ -2415,21 +1350,7 @@
         <w:rPr>
           <w:rFonts w:ascii="Menlo" w:hAnsi="Menlo" w:cs="Menlo"/>
         </w:rPr>
-        <w:t xml:space="preserve"> </w:t>
-      </w:r>
-      <w:proofErr w:type="spellStart"/>
-      <w:r>
-        <w:rPr>
-          <w:rFonts w:ascii="Menlo" w:hAnsi="Menlo" w:cs="Menlo"/>
-        </w:rPr>
-        <w:t>org.sonatype.nexus.security.privilege.Privilege</w:t>
-      </w:r>
-      <w:proofErr w:type="spellEnd"/>
-      <w:r>
-        <w:rPr>
-          <w:rFonts w:ascii="Menlo" w:hAnsi="Menlo" w:cs="Menlo"/>
-        </w:rPr>
-        <w:t>(</w:t>
+        <w:t xml:space="preserve"> org.sonatype.nexus.security.privilege.Privilege(</w:t>
       </w:r>
     </w:p>
     <w:p>
@@ -2443,33 +1364,11 @@
           <w:rFonts w:ascii="Menlo" w:hAnsi="Menlo" w:cs="Menlo"/>
         </w:rPr>
       </w:pPr>
-      <w:proofErr w:type="gramStart"/>
-      <w:r>
-        <w:rPr>
-          <w:rFonts w:ascii="Menlo" w:hAnsi="Menlo" w:cs="Menlo"/>
-        </w:rPr>
-        <w:t>id</w:t>
-      </w:r>
-      <w:proofErr w:type="gramEnd"/>
-      <w:r>
-        <w:rPr>
-          <w:rFonts w:ascii="Menlo" w:hAnsi="Menlo" w:cs="Menlo"/>
-        </w:rPr>
-        <w:t>: "sea-lion-snapshot-</w:t>
-      </w:r>
-      <w:proofErr w:type="spellStart"/>
-      <w:r>
-        <w:rPr>
-          <w:rFonts w:ascii="Menlo" w:hAnsi="Menlo" w:cs="Menlo"/>
-        </w:rPr>
-        <w:t>priv</w:t>
-      </w:r>
-      <w:proofErr w:type="spellEnd"/>
-      <w:r>
-        <w:rPr>
-          <w:rFonts w:ascii="Menlo" w:hAnsi="Menlo" w:cs="Menlo"/>
-        </w:rPr>
-        <w:t>",</w:t>
+      <w:r>
+        <w:rPr>
+          <w:rFonts w:ascii="Menlo" w:hAnsi="Menlo" w:cs="Menlo"/>
+        </w:rPr>
+        <w:t>id: "sea-lion-snapshot-priv",</w:t>
       </w:r>
     </w:p>
     <w:p>
@@ -2487,21 +1386,7 @@
         <w:rPr>
           <w:rFonts w:ascii="Menlo" w:hAnsi="Menlo" w:cs="Menlo"/>
         </w:rPr>
-        <w:t xml:space="preserve"> </w:t>
-      </w:r>
-      <w:proofErr w:type="gramStart"/>
-      <w:r>
-        <w:rPr>
-          <w:rFonts w:ascii="Menlo" w:hAnsi="Menlo" w:cs="Menlo"/>
-        </w:rPr>
-        <w:t>version</w:t>
-      </w:r>
-      <w:proofErr w:type="gramEnd"/>
-      <w:r>
-        <w:rPr>
-          <w:rFonts w:ascii="Menlo" w:hAnsi="Menlo" w:cs="Menlo"/>
-        </w:rPr>
-        <w:t>: '',</w:t>
+        <w:t xml:space="preserve"> version: '',</w:t>
       </w:r>
     </w:p>
     <w:p>
@@ -2519,35 +1404,7 @@
         <w:rPr>
           <w:rFonts w:ascii="Menlo" w:hAnsi="Menlo" w:cs="Menlo"/>
         </w:rPr>
-        <w:t xml:space="preserve"> </w:t>
-      </w:r>
-      <w:proofErr w:type="gramStart"/>
-      <w:r>
-        <w:rPr>
-          <w:rFonts w:ascii="Menlo" w:hAnsi="Menlo" w:cs="Menlo"/>
-        </w:rPr>
-        <w:t>name</w:t>
-      </w:r>
-      <w:proofErr w:type="gramEnd"/>
-      <w:r>
-        <w:rPr>
-          <w:rFonts w:ascii="Menlo" w:hAnsi="Menlo" w:cs="Menlo"/>
-        </w:rPr>
-        <w:t>: "sea-lion-snapshot-</w:t>
-      </w:r>
-      <w:proofErr w:type="spellStart"/>
-      <w:r>
-        <w:rPr>
-          <w:rFonts w:ascii="Menlo" w:hAnsi="Menlo" w:cs="Menlo"/>
-        </w:rPr>
-        <w:t>priv</w:t>
-      </w:r>
-      <w:proofErr w:type="spellEnd"/>
-      <w:r>
-        <w:rPr>
-          <w:rFonts w:ascii="Menlo" w:hAnsi="Menlo" w:cs="Menlo"/>
-        </w:rPr>
-        <w:t>",</w:t>
+        <w:t xml:space="preserve"> name: "sea-lion-snapshot-priv",</w:t>
       </w:r>
     </w:p>
     <w:p>
@@ -2565,21 +1422,7 @@
         <w:rPr>
           <w:rFonts w:ascii="Menlo" w:hAnsi="Menlo" w:cs="Menlo"/>
         </w:rPr>
-        <w:t xml:space="preserve"> </w:t>
-      </w:r>
-      <w:proofErr w:type="gramStart"/>
-      <w:r>
-        <w:rPr>
-          <w:rFonts w:ascii="Menlo" w:hAnsi="Menlo" w:cs="Menlo"/>
-        </w:rPr>
-        <w:t>description</w:t>
-      </w:r>
-      <w:proofErr w:type="gramEnd"/>
-      <w:r>
-        <w:rPr>
-          <w:rFonts w:ascii="Menlo" w:hAnsi="Menlo" w:cs="Menlo"/>
-        </w:rPr>
-        <w:t>: "Content Selector Snapshot privilege",</w:t>
+        <w:t xml:space="preserve"> description: "Content Selector Snapshot privilege",</w:t>
       </w:r>
     </w:p>
     <w:p>
@@ -2597,21 +1440,7 @@
         <w:rPr>
           <w:rFonts w:ascii="Menlo" w:hAnsi="Menlo" w:cs="Menlo"/>
         </w:rPr>
-        <w:t xml:space="preserve"> </w:t>
-      </w:r>
-      <w:proofErr w:type="gramStart"/>
-      <w:r>
-        <w:rPr>
-          <w:rFonts w:ascii="Menlo" w:hAnsi="Menlo" w:cs="Menlo"/>
-        </w:rPr>
-        <w:t>type</w:t>
-      </w:r>
-      <w:proofErr w:type="gramEnd"/>
-      <w:r>
-        <w:rPr>
-          <w:rFonts w:ascii="Menlo" w:hAnsi="Menlo" w:cs="Menlo"/>
-        </w:rPr>
-        <w:t>: "repository-content-selector",</w:t>
+        <w:t xml:space="preserve"> type: "repository-content-selector",</w:t>
       </w:r>
     </w:p>
     <w:p>
@@ -2629,30 +1458,8 @@
         <w:rPr>
           <w:rFonts w:ascii="Menlo" w:hAnsi="Menlo" w:cs="Menlo"/>
         </w:rPr>
-        <w:t xml:space="preserve"> </w:t>
-      </w:r>
-      <w:proofErr w:type="gramStart"/>
-      <w:r>
-        <w:rPr>
-          <w:rFonts w:ascii="Menlo" w:hAnsi="Menlo" w:cs="Menlo"/>
-        </w:rPr>
-        <w:t>properties</w:t>
-      </w:r>
-      <w:proofErr w:type="gramEnd"/>
-      <w:r>
-        <w:rPr>
-          <w:rFonts w:ascii="Menlo" w:hAnsi="Menlo" w:cs="Menlo"/>
-        </w:rPr>
-        <w:t xml:space="preserve">: </w:t>
-      </w:r>
-      <w:proofErr w:type="spellStart"/>
-      <w:r>
-        <w:rPr>
-          <w:rFonts w:ascii="Menlo" w:hAnsi="Menlo" w:cs="Menlo"/>
-        </w:rPr>
-        <w:t>seaLionSnapshotProperties</w:t>
-      </w:r>
-      <w:proofErr w:type="spellEnd"/>
+        <w:t xml:space="preserve"> properties: seaLionSnapshotProperties</w:t>
+      </w:r>
     </w:p>
     <w:p>
       <w:pPr>
@@ -2681,35 +1488,17 @@
           <w:rFonts w:ascii="Menlo" w:hAnsi="Menlo" w:cs="Menlo"/>
         </w:rPr>
       </w:pPr>
-      <w:proofErr w:type="spellStart"/>
-      <w:proofErr w:type="gramStart"/>
-      <w:r>
-        <w:rPr>
-          <w:rFonts w:ascii="Menlo" w:hAnsi="Menlo" w:cs="Menlo"/>
-        </w:rPr>
-        <w:t>authorizationManager.addPrivilege</w:t>
-      </w:r>
-      <w:proofErr w:type="spellEnd"/>
-      <w:proofErr w:type="gramEnd"/>
-      <w:r>
-        <w:rPr>
-          <w:rFonts w:ascii="Menlo" w:hAnsi="Menlo" w:cs="Menlo"/>
-        </w:rPr>
-        <w:t>(</w:t>
-      </w:r>
-      <w:proofErr w:type="spellStart"/>
-      <w:r>
-        <w:rPr>
-          <w:rFonts w:ascii="Menlo" w:hAnsi="Menlo" w:cs="Menlo"/>
-        </w:rPr>
-        <w:t>seaLionReleasePrivilege</w:t>
-      </w:r>
-      <w:proofErr w:type="spellEnd"/>
-      <w:r>
-        <w:rPr>
-          <w:rFonts w:ascii="Menlo" w:hAnsi="Menlo" w:cs="Menlo"/>
-        </w:rPr>
-        <w:t>)</w:t>
+      <w:r>
+        <w:rPr>
+          <w:rFonts w:ascii="Menlo" w:hAnsi="Menlo" w:cs="Menlo"/>
+        </w:rPr>
+        <w:t>addOrReplacePrivilege</w:t>
+      </w:r>
+      <w:r>
+        <w:rPr>
+          <w:rFonts w:ascii="Menlo" w:hAnsi="Menlo" w:cs="Menlo"/>
+        </w:rPr>
+        <w:t>(seaLionReleasePrivilege)</w:t>
       </w:r>
     </w:p>
     <w:p>
@@ -2722,35 +1511,17 @@
           <w:rFonts w:ascii="Menlo" w:hAnsi="Menlo" w:cs="Menlo"/>
         </w:rPr>
       </w:pPr>
-      <w:proofErr w:type="spellStart"/>
-      <w:proofErr w:type="gramStart"/>
-      <w:r>
-        <w:rPr>
-          <w:rFonts w:ascii="Menlo" w:hAnsi="Menlo" w:cs="Menlo"/>
-        </w:rPr>
-        <w:t>authorizationManager.addPrivilege</w:t>
-      </w:r>
-      <w:proofErr w:type="spellEnd"/>
-      <w:proofErr w:type="gramEnd"/>
-      <w:r>
-        <w:rPr>
-          <w:rFonts w:ascii="Menlo" w:hAnsi="Menlo" w:cs="Menlo"/>
-        </w:rPr>
-        <w:t>(</w:t>
-      </w:r>
-      <w:proofErr w:type="spellStart"/>
-      <w:r>
-        <w:rPr>
-          <w:rFonts w:ascii="Menlo" w:hAnsi="Menlo" w:cs="Menlo"/>
-        </w:rPr>
-        <w:t>seaLionSnapshotPrivilege</w:t>
-      </w:r>
-      <w:proofErr w:type="spellEnd"/>
-      <w:r>
-        <w:rPr>
-          <w:rFonts w:ascii="Menlo" w:hAnsi="Menlo" w:cs="Menlo"/>
-        </w:rPr>
-        <w:t>)</w:t>
+      <w:r>
+        <w:rPr>
+          <w:rFonts w:ascii="Menlo" w:hAnsi="Menlo" w:cs="Menlo"/>
+        </w:rPr>
+        <w:t>addOrReplacePrivilege</w:t>
+      </w:r>
+      <w:r>
+        <w:rPr>
+          <w:rFonts w:ascii="Menlo" w:hAnsi="Menlo" w:cs="Menlo"/>
+        </w:rPr>
+        <w:t>(seaLionSnapshotPrivilege)</w:t>
       </w:r>
     </w:p>
     <w:p>
@@ -2774,8 +1545,6 @@
           <w:rFonts w:ascii="Menlo" w:hAnsi="Menlo" w:cs="Menlo"/>
         </w:rPr>
       </w:pPr>
-      <w:proofErr w:type="spellStart"/>
-      <w:proofErr w:type="gramStart"/>
       <w:r>
         <w:rPr>
           <w:rFonts w:ascii="Menlo" w:hAnsi="Menlo" w:cs="Menlo"/>
@@ -2783,27 +1552,11 @@
         </w:rPr>
         <w:t>def</w:t>
       </w:r>
-      <w:proofErr w:type="spellEnd"/>
-      <w:proofErr w:type="gramEnd"/>
-      <w:r>
-        <w:rPr>
-          <w:rFonts w:ascii="Menlo" w:hAnsi="Menlo" w:cs="Menlo"/>
-        </w:rPr>
-        <w:t xml:space="preserve"> </w:t>
-      </w:r>
-      <w:proofErr w:type="spellStart"/>
-      <w:r>
-        <w:rPr>
-          <w:rFonts w:ascii="Menlo" w:hAnsi="Menlo" w:cs="Menlo"/>
-        </w:rPr>
-        <w:t>seaLionRole</w:t>
-      </w:r>
-      <w:proofErr w:type="spellEnd"/>
-      <w:r>
-        <w:rPr>
-          <w:rFonts w:ascii="Menlo" w:hAnsi="Menlo" w:cs="Menlo"/>
-        </w:rPr>
-        <w:t xml:space="preserve"> = </w:t>
+      <w:r>
+        <w:rPr>
+          <w:rFonts w:ascii="Menlo" w:hAnsi="Menlo" w:cs="Menlo"/>
+        </w:rPr>
+        <w:t xml:space="preserve"> seaLionRole = </w:t>
       </w:r>
       <w:r>
         <w:rPr>
@@ -2816,21 +1569,7 @@
         <w:rPr>
           <w:rFonts w:ascii="Menlo" w:hAnsi="Menlo" w:cs="Menlo"/>
         </w:rPr>
-        <w:t xml:space="preserve"> </w:t>
-      </w:r>
-      <w:proofErr w:type="spellStart"/>
-      <w:r>
-        <w:rPr>
-          <w:rFonts w:ascii="Menlo" w:hAnsi="Menlo" w:cs="Menlo"/>
-        </w:rPr>
-        <w:t>org.sonatype.nexus.security.role.Role</w:t>
-      </w:r>
-      <w:proofErr w:type="spellEnd"/>
-      <w:r>
-        <w:rPr>
-          <w:rFonts w:ascii="Menlo" w:hAnsi="Menlo" w:cs="Menlo"/>
-        </w:rPr>
-        <w:t>(</w:t>
+        <w:t xml:space="preserve"> org.sonatype.nexus.security.role.Role(</w:t>
       </w:r>
     </w:p>
     <w:p>
@@ -2844,21 +1583,11 @@
           <w:rFonts w:ascii="Menlo" w:hAnsi="Menlo" w:cs="Menlo"/>
         </w:rPr>
       </w:pPr>
-      <w:proofErr w:type="spellStart"/>
-      <w:proofErr w:type="gramStart"/>
-      <w:r>
-        <w:rPr>
-          <w:rFonts w:ascii="Menlo" w:hAnsi="Menlo" w:cs="Menlo"/>
-        </w:rPr>
-        <w:t>roleId</w:t>
-      </w:r>
-      <w:proofErr w:type="spellEnd"/>
-      <w:proofErr w:type="gramEnd"/>
-      <w:r>
-        <w:rPr>
-          <w:rFonts w:ascii="Menlo" w:hAnsi="Menlo" w:cs="Menlo"/>
-        </w:rPr>
-        <w:t>: "sea-lion-role",</w:t>
+      <w:r>
+        <w:rPr>
+          <w:rFonts w:ascii="Menlo" w:hAnsi="Menlo" w:cs="Menlo"/>
+        </w:rPr>
+        <w:t>roleId: "sea-lion-role",</w:t>
       </w:r>
     </w:p>
     <w:p>
@@ -2872,19 +1601,11 @@
           <w:rFonts w:ascii="Menlo" w:hAnsi="Menlo" w:cs="Menlo"/>
         </w:rPr>
       </w:pPr>
-      <w:proofErr w:type="gramStart"/>
-      <w:r>
-        <w:rPr>
-          <w:rFonts w:ascii="Menlo" w:hAnsi="Menlo" w:cs="Menlo"/>
-        </w:rPr>
-        <w:t>source</w:t>
-      </w:r>
-      <w:proofErr w:type="gramEnd"/>
-      <w:r>
-        <w:rPr>
-          <w:rFonts w:ascii="Menlo" w:hAnsi="Menlo" w:cs="Menlo"/>
-        </w:rPr>
-        <w:t>: "Nexus",</w:t>
+      <w:r>
+        <w:rPr>
+          <w:rFonts w:ascii="Menlo" w:hAnsi="Menlo" w:cs="Menlo"/>
+        </w:rPr>
+        <w:t>source: "Nexus",</w:t>
       </w:r>
     </w:p>
     <w:p>
@@ -2898,19 +1619,11 @@
           <w:rFonts w:ascii="Menlo" w:hAnsi="Menlo" w:cs="Menlo"/>
         </w:rPr>
       </w:pPr>
-      <w:proofErr w:type="gramStart"/>
-      <w:r>
-        <w:rPr>
-          <w:rFonts w:ascii="Menlo" w:hAnsi="Menlo" w:cs="Menlo"/>
-        </w:rPr>
-        <w:t>name</w:t>
-      </w:r>
-      <w:proofErr w:type="gramEnd"/>
-      <w:r>
-        <w:rPr>
-          <w:rFonts w:ascii="Menlo" w:hAnsi="Menlo" w:cs="Menlo"/>
-        </w:rPr>
-        <w:t>: "sea-lion-role",</w:t>
+      <w:r>
+        <w:rPr>
+          <w:rFonts w:ascii="Menlo" w:hAnsi="Menlo" w:cs="Menlo"/>
+        </w:rPr>
+        <w:t>name: "sea-lion-role",</w:t>
       </w:r>
     </w:p>
     <w:p>
@@ -2924,19 +1637,11 @@
           <w:rFonts w:ascii="Menlo" w:hAnsi="Menlo" w:cs="Menlo"/>
         </w:rPr>
       </w:pPr>
-      <w:proofErr w:type="gramStart"/>
-      <w:r>
-        <w:rPr>
-          <w:rFonts w:ascii="Menlo" w:hAnsi="Menlo" w:cs="Menlo"/>
-        </w:rPr>
-        <w:t>description</w:t>
-      </w:r>
-      <w:proofErr w:type="gramEnd"/>
-      <w:r>
-        <w:rPr>
-          <w:rFonts w:ascii="Menlo" w:hAnsi="Menlo" w:cs="Menlo"/>
-        </w:rPr>
-        <w:t>: "Sea Lion Role",</w:t>
+      <w:r>
+        <w:rPr>
+          <w:rFonts w:ascii="Menlo" w:hAnsi="Menlo" w:cs="Menlo"/>
+        </w:rPr>
+        <w:t>description: "Sea Lion Role",</w:t>
       </w:r>
     </w:p>
     <w:p>
@@ -2950,21 +1655,11 @@
           <w:rFonts w:ascii="Menlo" w:hAnsi="Menlo" w:cs="Menlo"/>
         </w:rPr>
       </w:pPr>
-      <w:proofErr w:type="spellStart"/>
-      <w:proofErr w:type="gramStart"/>
-      <w:r>
-        <w:rPr>
-          <w:rFonts w:ascii="Menlo" w:hAnsi="Menlo" w:cs="Menlo"/>
-        </w:rPr>
-        <w:t>readOnly</w:t>
-      </w:r>
-      <w:proofErr w:type="spellEnd"/>
-      <w:proofErr w:type="gramEnd"/>
-      <w:r>
-        <w:rPr>
-          <w:rFonts w:ascii="Menlo" w:hAnsi="Menlo" w:cs="Menlo"/>
-        </w:rPr>
-        <w:t xml:space="preserve">: </w:t>
+      <w:r>
+        <w:rPr>
+          <w:rFonts w:ascii="Menlo" w:hAnsi="Menlo" w:cs="Menlo"/>
+        </w:rPr>
+        <w:t xml:space="preserve">readOnly: </w:t>
       </w:r>
       <w:r>
         <w:rPr>
@@ -2991,19 +1686,11 @@
           <w:rFonts w:ascii="Menlo" w:hAnsi="Menlo" w:cs="Menlo"/>
         </w:rPr>
       </w:pPr>
-      <w:proofErr w:type="gramStart"/>
-      <w:r>
-        <w:rPr>
-          <w:rFonts w:ascii="Menlo" w:hAnsi="Menlo" w:cs="Menlo"/>
-        </w:rPr>
-        <w:t>privileges</w:t>
-      </w:r>
-      <w:proofErr w:type="gramEnd"/>
-      <w:r>
-        <w:rPr>
-          <w:rFonts w:ascii="Menlo" w:hAnsi="Menlo" w:cs="Menlo"/>
-        </w:rPr>
-        <w:t>: [ seaLionSnapshotPrivilege.id, seaLionReleasePrivilege.id, ospreySnapshotPrivilege.id, ospreyReleasePrivilege.id ],</w:t>
+      <w:r>
+        <w:rPr>
+          <w:rFonts w:ascii="Menlo" w:hAnsi="Menlo" w:cs="Menlo"/>
+        </w:rPr>
+        <w:t>privileges: [ seaLionSnapshotPrivilege.id, seaLionReleasePrivilege.id, ospreySnapshotPrivilege.id, ospreyReleasePrivilege.id ],</w:t>
       </w:r>
     </w:p>
     <w:p>
@@ -3017,19 +1704,11 @@
           <w:rFonts w:ascii="Menlo" w:hAnsi="Menlo" w:cs="Menlo"/>
         </w:rPr>
       </w:pPr>
-      <w:proofErr w:type="gramStart"/>
-      <w:r>
-        <w:rPr>
-          <w:rFonts w:ascii="Menlo" w:hAnsi="Menlo" w:cs="Menlo"/>
-        </w:rPr>
-        <w:t>roles</w:t>
-      </w:r>
-      <w:proofErr w:type="gramEnd"/>
-      <w:r>
-        <w:rPr>
-          <w:rFonts w:ascii="Menlo" w:hAnsi="Menlo" w:cs="Menlo"/>
-        </w:rPr>
-        <w:t>: []</w:t>
+      <w:r>
+        <w:rPr>
+          <w:rFonts w:ascii="Menlo" w:hAnsi="Menlo" w:cs="Menlo"/>
+        </w:rPr>
+        <w:t>roles: []</w:t>
       </w:r>
     </w:p>
     <w:p>
@@ -3051,184 +1730,80 @@
     </w:p>
     <w:p>
       <w:pPr>
-        <w:widowControl w:val="0"/>
-        <w:autoSpaceDE w:val="0"/>
-        <w:autoSpaceDN w:val="0"/>
-        <w:adjustRightInd w:val="0"/>
-        <w:rPr>
-          <w:rFonts w:ascii="Menlo" w:hAnsi="Menlo" w:cs="Menlo"/>
-        </w:rPr>
-      </w:pPr>
-      <w:proofErr w:type="spellStart"/>
-      <w:proofErr w:type="gramStart"/>
-      <w:r>
-        <w:rPr>
-          <w:rFonts w:ascii="Menlo" w:hAnsi="Menlo" w:cs="Menlo"/>
-        </w:rPr>
-        <w:t>authorizationManager.addRole</w:t>
-      </w:r>
-      <w:proofErr w:type="spellEnd"/>
-      <w:proofErr w:type="gramEnd"/>
-      <w:r>
-        <w:rPr>
-          <w:rFonts w:ascii="Menlo" w:hAnsi="Menlo" w:cs="Menlo"/>
-        </w:rPr>
-        <w:t>(</w:t>
-      </w:r>
-      <w:proofErr w:type="spellStart"/>
-      <w:r>
-        <w:rPr>
-          <w:rFonts w:ascii="Menlo" w:hAnsi="Menlo" w:cs="Menlo"/>
-        </w:rPr>
-        <w:t>seaLionRole</w:t>
-      </w:r>
-      <w:proofErr w:type="spellEnd"/>
-      <w:r>
-        <w:rPr>
-          <w:rFonts w:ascii="Menlo" w:hAnsi="Menlo" w:cs="Menlo"/>
-        </w:rPr>
-        <w:t>)</w:t>
-      </w:r>
-    </w:p>
-    <w:p>
-      <w:pPr>
-        <w:widowControl w:val="0"/>
-        <w:autoSpaceDE w:val="0"/>
-        <w:autoSpaceDN w:val="0"/>
-        <w:adjustRightInd w:val="0"/>
-        <w:rPr>
-          <w:rFonts w:ascii="Menlo" w:hAnsi="Menlo" w:cs="Menlo"/>
-        </w:rPr>
-      </w:pPr>
-    </w:p>
-    <w:p>
-      <w:pPr>
-        <w:widowControl w:val="0"/>
-        <w:autoSpaceDE w:val="0"/>
-        <w:autoSpaceDN w:val="0"/>
-        <w:adjustRightInd w:val="0"/>
-        <w:rPr>
-          <w:rFonts w:ascii="Menlo" w:hAnsi="Menlo" w:cs="Menlo"/>
-        </w:rPr>
-      </w:pPr>
-      <w:proofErr w:type="spellStart"/>
-      <w:proofErr w:type="gramStart"/>
-      <w:r>
-        <w:rPr>
-          <w:rFonts w:ascii="Menlo" w:hAnsi="Menlo" w:cs="Menlo"/>
-        </w:rPr>
-        <w:t>security.addUser</w:t>
-      </w:r>
-      <w:proofErr w:type="spellEnd"/>
-      <w:proofErr w:type="gramEnd"/>
-      <w:r>
-        <w:rPr>
-          <w:rFonts w:ascii="Menlo" w:hAnsi="Menlo" w:cs="Menlo"/>
-        </w:rPr>
-        <w:t>("</w:t>
-      </w:r>
-      <w:proofErr w:type="spellStart"/>
-      <w:r>
-        <w:rPr>
-          <w:rFonts w:ascii="Menlo" w:hAnsi="Menlo" w:cs="Menlo"/>
-        </w:rPr>
-        <w:t>sam</w:t>
-      </w:r>
-      <w:proofErr w:type="spellEnd"/>
-      <w:r>
-        <w:rPr>
-          <w:rFonts w:ascii="Menlo" w:hAnsi="Menlo" w:cs="Menlo"/>
-        </w:rPr>
-        <w:t xml:space="preserve">", "Sam", "S", "sam@none.com", </w:t>
-      </w:r>
-      <w:r>
-        <w:rPr>
-          <w:rFonts w:ascii="Menlo" w:hAnsi="Menlo" w:cs="Menlo"/>
-          <w:bCs/>
-        </w:rPr>
-        <w:t>true</w:t>
-      </w:r>
-      <w:r>
-        <w:rPr>
-          <w:rFonts w:ascii="Menlo" w:hAnsi="Menlo" w:cs="Menlo"/>
-        </w:rPr>
-        <w:t>, "</w:t>
-      </w:r>
-      <w:proofErr w:type="spellStart"/>
-      <w:r>
-        <w:rPr>
-          <w:rFonts w:ascii="Menlo" w:hAnsi="Menlo" w:cs="Menlo"/>
-        </w:rPr>
-        <w:t>sam</w:t>
-      </w:r>
-      <w:proofErr w:type="spellEnd"/>
-      <w:r>
-        <w:rPr>
-          <w:rFonts w:ascii="Menlo" w:hAnsi="Menlo" w:cs="Menlo"/>
-        </w:rPr>
-        <w:t>", [ 'sea-lion-role', 'limited-anon' ])</w:t>
-      </w:r>
-    </w:p>
-    <w:p>
-      <w:proofErr w:type="spellStart"/>
-      <w:proofErr w:type="gramStart"/>
-      <w:r>
-        <w:rPr>
-          <w:rFonts w:ascii="Menlo" w:hAnsi="Menlo" w:cs="Menlo"/>
-        </w:rPr>
-        <w:t>security.addUser</w:t>
-      </w:r>
-      <w:proofErr w:type="spellEnd"/>
-      <w:proofErr w:type="gramEnd"/>
-      <w:r>
-        <w:rPr>
-          <w:rFonts w:ascii="Menlo" w:hAnsi="Menlo" w:cs="Menlo"/>
-        </w:rPr>
-        <w:t>("</w:t>
-      </w:r>
-      <w:proofErr w:type="spellStart"/>
-      <w:r>
-        <w:rPr>
-          <w:rFonts w:ascii="Menlo" w:hAnsi="Menlo" w:cs="Menlo"/>
-        </w:rPr>
-        <w:t>sophia</w:t>
-      </w:r>
-      <w:proofErr w:type="spellEnd"/>
-      <w:r>
-        <w:rPr>
-          <w:rFonts w:ascii="Menlo" w:hAnsi="Menlo" w:cs="Menlo"/>
-        </w:rPr>
-        <w:t xml:space="preserve">", "Sophia", "S", "sophia@none.com", </w:t>
-      </w:r>
-      <w:r>
-        <w:rPr>
-          <w:rFonts w:ascii="Menlo" w:hAnsi="Menlo" w:cs="Menlo"/>
-          <w:bCs/>
-        </w:rPr>
-        <w:t>true</w:t>
-      </w:r>
-      <w:r>
-        <w:rPr>
-          <w:rFonts w:ascii="Menlo" w:hAnsi="Menlo" w:cs="Menlo"/>
-        </w:rPr>
-        <w:t>, "</w:t>
-      </w:r>
-      <w:proofErr w:type="spellStart"/>
-      <w:r>
-        <w:rPr>
-          <w:rFonts w:ascii="Menlo" w:hAnsi="Menlo" w:cs="Menlo"/>
-        </w:rPr>
-        <w:t>sam</w:t>
-      </w:r>
-      <w:proofErr w:type="spellEnd"/>
-      <w:r>
-        <w:rPr>
-          <w:rFonts w:ascii="Menlo" w:hAnsi="Menlo" w:cs="Menlo"/>
-        </w:rPr>
-        <w:t>", [ 'sea-lion-role', 'limited-anon' ])</w:t>
-      </w:r>
-    </w:p>
-    <w:bookmarkEnd w:id="0"/>
+        <w:rPr>
+          <w:rFonts w:ascii="Menlo" w:hAnsi="Menlo" w:cs="Menlo"/>
+        </w:rPr>
+      </w:pPr>
+      <w:r>
+        <w:rPr>
+          <w:rFonts w:ascii="Menlo" w:hAnsi="Menlo" w:cs="Menlo"/>
+        </w:rPr>
+        <w:t>addOrReplaceRole(seaLionRole)</w:t>
+      </w:r>
+    </w:p>
+    <w:p>
+      <w:pPr>
+        <w:rPr>
+          <w:rFonts w:ascii="Menlo" w:hAnsi="Menlo" w:cs="Menlo"/>
+        </w:rPr>
+      </w:pPr>
+    </w:p>
+    <w:p>
+      <w:pPr>
+        <w:rPr>
+          <w:rFonts w:ascii="Menlo" w:hAnsi="Menlo" w:cs="Menlo"/>
+        </w:rPr>
+      </w:pPr>
+      <w:r>
+        <w:rPr>
+          <w:rFonts w:ascii="Menlo" w:hAnsi="Menlo" w:cs="Menlo"/>
+        </w:rPr>
+        <w:t>if (! securitySystem.searchUsers(new UserSearchCriteria('sam')))</w:t>
+      </w:r>
+    </w:p>
+    <w:p>
+      <w:pPr>
+        <w:rPr>
+          <w:rFonts w:ascii="Menlo" w:hAnsi="Menlo" w:cs="Menlo"/>
+        </w:rPr>
+      </w:pPr>
+      <w:r>
+        <w:rPr>
+          <w:rFonts w:ascii="Menlo" w:hAnsi="Menlo" w:cs="Menlo"/>
+        </w:rPr>
+        <w:t xml:space="preserve">   security.addUser("sam", "Sam", "S", "sam@none.com", true, "sam", [ 'sea-lion-role', 'limited-anon' ])</w:t>
+      </w:r>
+    </w:p>
+    <w:p>
+      <w:pPr>
+        <w:rPr>
+          <w:rFonts w:ascii="Menlo" w:hAnsi="Menlo" w:cs="Menlo"/>
+        </w:rPr>
+      </w:pPr>
+      <w:r>
+        <w:rPr>
+          <w:rFonts w:ascii="Menlo" w:hAnsi="Menlo" w:cs="Menlo"/>
+        </w:rPr>
+        <w:t>if (! securitySystem.searchUsers(new UserSearchCriteria('sophia')))</w:t>
+      </w:r>
+    </w:p>
+    <w:p>
+      <w:pPr>
+        <w:rPr>
+          <w:rFonts w:ascii="Menlo" w:hAnsi="Menlo" w:cs="Menlo"/>
+        </w:rPr>
+      </w:pPr>
+      <w:r>
+        <w:rPr>
+          <w:rFonts w:ascii="Menlo" w:hAnsi="Menlo" w:cs="Menlo"/>
+        </w:rPr>
+        <w:t xml:space="preserve">   security.addUser("sophia", "Sophia", "S", "sophia@none.com", true, "sam", [ 'sea-lion-role', 'limited-anon' ])</w:t>
+      </w:r>
+    </w:p>
+    <w:p>
+      <w:bookmarkStart w:id="0" w:name="_GoBack"/>
+      <w:bookmarkEnd w:id="0"/>
+    </w:p>
     <w:p>
       <w:pPr>
         <w:rPr>
@@ -3266,106 +1841,37 @@
       </w:r>
     </w:p>
     <w:p>
-      <w:proofErr w:type="gramStart"/>
-      <w:r>
-        <w:t>stage</w:t>
-      </w:r>
-      <w:proofErr w:type="gramEnd"/>
-      <w:r>
-        <w:t xml:space="preserve"> ('Publish') {</w:t>
+      <w:r>
+        <w:t>stage ('Publish') {</w:t>
       </w:r>
     </w:p>
     <w:p>
       <w:r>
         <w:t xml:space="preserve">  </w:t>
       </w:r>
-      <w:proofErr w:type="spellStart"/>
-      <w:proofErr w:type="gramStart"/>
-      <w:r>
-        <w:t>def</w:t>
-      </w:r>
-      <w:proofErr w:type="spellEnd"/>
-      <w:proofErr w:type="gramEnd"/>
-      <w:r>
-        <w:t xml:space="preserve"> </w:t>
-      </w:r>
-      <w:proofErr w:type="spellStart"/>
-      <w:r>
-        <w:t>buildNum</w:t>
-      </w:r>
-      <w:proofErr w:type="spellEnd"/>
-      <w:r>
-        <w:t xml:space="preserve"> = </w:t>
-      </w:r>
-      <w:proofErr w:type="spellStart"/>
-      <w:r>
-        <w:t>env</w:t>
-      </w:r>
-      <w:proofErr w:type="spellEnd"/>
-      <w:r>
-        <w:t>['BUILD_NUMBER'] as Integer</w:t>
-      </w:r>
-    </w:p>
-    <w:p>
-      <w:r>
-        <w:t xml:space="preserve">  </w:t>
-      </w:r>
-      <w:proofErr w:type="gramStart"/>
-      <w:r>
-        <w:t>if</w:t>
-      </w:r>
-      <w:proofErr w:type="gramEnd"/>
-      <w:r>
-        <w:t xml:space="preserve"> (</w:t>
-      </w:r>
-      <w:proofErr w:type="spellStart"/>
-      <w:r>
-        <w:t>buildNum</w:t>
-      </w:r>
-      <w:proofErr w:type="spellEnd"/>
-      <w:r>
-        <w:t xml:space="preserve"> % 2 == 0) {</w:t>
-      </w:r>
-    </w:p>
-    <w:p>
-      <w:r>
-        <w:t xml:space="preserve">     </w:t>
-      </w:r>
-      <w:proofErr w:type="spellStart"/>
-      <w:proofErr w:type="gramStart"/>
-      <w:r>
-        <w:t>println</w:t>
-      </w:r>
-      <w:proofErr w:type="spellEnd"/>
-      <w:proofErr w:type="gramEnd"/>
-      <w:r>
-        <w:t xml:space="preserve"> 'skip publish'</w:t>
-      </w:r>
-    </w:p>
-    <w:p>
-      <w:r>
-        <w:t xml:space="preserve">  } </w:t>
-      </w:r>
-      <w:proofErr w:type="gramStart"/>
-      <w:r>
-        <w:t>else</w:t>
-      </w:r>
-      <w:proofErr w:type="gramEnd"/>
-      <w:r>
-        <w:t xml:space="preserve"> {</w:t>
-      </w:r>
-    </w:p>
-    <w:p>
-      <w:r>
-        <w:t xml:space="preserve">     </w:t>
-      </w:r>
-      <w:proofErr w:type="spellStart"/>
-      <w:proofErr w:type="gramStart"/>
-      <w:r>
-        <w:t>withCredentials</w:t>
-      </w:r>
-      <w:proofErr w:type="spellEnd"/>
-      <w:proofErr w:type="gramEnd"/>
+      <w:r>
+        <w:t>def buildNum = env['BUILD_NUMBER'] as Integer</w:t>
+      </w:r>
+    </w:p>
+    <w:p>
+      <w:r>
+        <w:t xml:space="preserve">  if (buildNum % 2 == 0) {</w:t>
+      </w:r>
+    </w:p>
+    <w:p>
+      <w:r>
+        <w:t xml:space="preserve">     println 'skip publish'</w:t>
+      </w:r>
+    </w:p>
+    <w:p>
+      <w:r>
+        <w:t xml:space="preserve">  } else {</w:t>
+      </w:r>
+    </w:p>
+    <w:p>
+      <w:r>
+        <w:t xml:space="preserve">     withCredentials</w:t>
+      </w:r>
       <w:r>
         <w:t>…</w:t>
       </w:r>

</xml_diff>

<commit_message>
flesh out and provide solution for extra credit
</commit_message>
<xml_diff>
--- a/Solution Guide.docx
+++ b/Solution Guide.docx
@@ -1805,8 +1805,6 @@
         </w:rPr>
         <w:t>sophia</w:t>
       </w:r>
-      <w:bookmarkStart w:id="0" w:name="_GoBack"/>
-      <w:bookmarkEnd w:id="0"/>
       <w:r>
         <w:rPr>
           <w:rFonts w:ascii="Menlo" w:hAnsi="Menlo" w:cs="Menlo"/>
@@ -1912,6 +1910,159 @@
     </w:p>
     <w:p/>
     <w:p/>
+    <w:p>
+      <w:pPr>
+        <w:rPr>
+          <w:b/>
+        </w:rPr>
+      </w:pPr>
+      <w:r>
+        <w:rPr>
+          <w:b/>
+        </w:rPr>
+        <w:br w:type="page"/>
+      </w:r>
+    </w:p>
+    <w:p>
+      <w:pPr>
+        <w:rPr>
+          <w:b/>
+        </w:rPr>
+      </w:pPr>
+      <w:r>
+        <w:rPr>
+          <w:b/>
+        </w:rPr>
+        <w:t>E</w:t>
+      </w:r>
+      <w:r>
+        <w:rPr>
+          <w:b/>
+        </w:rPr>
+        <w:t>xtra credit</w:t>
+      </w:r>
+    </w:p>
+    <w:p>
+      <w:r>
+        <w:t>Task: Jenkins validation logic</w:t>
+      </w:r>
+    </w:p>
+    <w:p/>
+    <w:p>
+      <w:r>
+        <w:t>Solution:</w:t>
+      </w:r>
+    </w:p>
+    <w:p>
+      <w:bookmarkStart w:id="0" w:name="_GoBack"/>
+      <w:r>
+        <w:t>def validateProject(job, expectedProject) {</w:t>
+      </w:r>
+    </w:p>
+    <w:p>
+      <w:r>
+        <w:t xml:space="preserve">  </w:t>
+      </w:r>
+    </w:p>
+    <w:p>
+      <w:r>
+        <w:t xml:space="preserve">  def jobXml = job.configFile.asString()</w:t>
+      </w:r>
+    </w:p>
+    <w:p>
+      <w:r>
+        <w:t xml:space="preserve">  // get the code inside the tags (?s) matches line breaks</w:t>
+      </w:r>
+    </w:p>
+    <w:p>
+      <w:r>
+        <w:t xml:space="preserve">  def groovyCode = jobXml</w:t>
+      </w:r>
+    </w:p>
+    <w:p>
+      <w:r>
+        <w:t xml:space="preserve">    .replaceFirst('(?s)^.*&lt;script&gt;', '')</w:t>
+      </w:r>
+    </w:p>
+    <w:p>
+      <w:r>
+        <w:t xml:space="preserve">    .replaceFirst('(?s)&lt;/script&gt;.*$', '')</w:t>
+      </w:r>
+    </w:p>
+    <w:p>
+      <w:r>
+        <w:t xml:space="preserve">  // remove expected gradle config</w:t>
+      </w:r>
+    </w:p>
+    <w:p>
+      <w:r>
+        <w:t xml:space="preserve">  def codeWithoutGoodBuildGradleCalls = groovyCode.replaceAll("$expectedProject/build.gradle", '');</w:t>
+      </w:r>
+    </w:p>
+    <w:p>
+      <w:r>
+        <w:t xml:space="preserve">  // fail if any others</w:t>
+      </w:r>
+    </w:p>
+    <w:p>
+      <w:r>
+        <w:t xml:space="preserve">  if (codeWithoutGoodBuildGradleCalls.contains('build.gradle')) {</w:t>
+      </w:r>
+    </w:p>
+    <w:p>
+      <w:r>
+        <w:t xml:space="preserve">    throw new IllegalStateException("${job.name} calls a build.gradle file for a different project.")</w:t>
+      </w:r>
+    </w:p>
+    <w:p>
+      <w:r>
+        <w:t xml:space="preserve">  }  </w:t>
+      </w:r>
+    </w:p>
+    <w:p>
+      <w:r>
+        <w:t>}</w:t>
+      </w:r>
+    </w:p>
+    <w:p/>
+    <w:p>
+      <w:r>
+        <w:t>jenkins.model.</w:t>
+      </w:r>
+      <w:r>
+        <w:t>Jenkins.instance.getAllItems()</w:t>
+      </w:r>
+    </w:p>
+    <w:p>
+      <w:r>
+        <w:t xml:space="preserve">   .grep { it.name.contains 'osprey' }</w:t>
+      </w:r>
+    </w:p>
+    <w:p>
+      <w:r>
+        <w:t xml:space="preserve">   .forEach { validateProject(it, 'osprey-project') }</w:t>
+      </w:r>
+    </w:p>
+    <w:p/>
+    <w:p>
+      <w:r>
+        <w:t>jenkins.model.</w:t>
+      </w:r>
+      <w:r>
+        <w:t>Jenkins.instance.getAllItems()</w:t>
+      </w:r>
+    </w:p>
+    <w:p>
+      <w:r>
+        <w:t xml:space="preserve">   .grep { it.name.contains 'sea-lion' }</w:t>
+      </w:r>
+    </w:p>
+    <w:p>
+      <w:r>
+        <w:t xml:space="preserve">   .forEach { validateProject(it, 'sea-lion-project') }</w:t>
+      </w:r>
+    </w:p>
+    <w:bookmarkEnd w:id="0"/>
     <w:sectPr>
       <w:pgSz w:w="12240" w:h="15840"/>
       <w:pgMar w:top="1440" w:right="1800" w:bottom="1440" w:left="1800" w:header="720" w:footer="720" w:gutter="0"/>

</xml_diff>